<commit_message>
Data Science & Analytics-Future Interns
</commit_message>
<xml_diff>
--- a/Task-02 Report.docx
+++ b/Task-02 Report.docx
@@ -151,7 +151,6 @@
             <w:insideH w:val="none" w:color="auto" w:sz="0" w:space="0"/>
             <w:insideV w:val="none" w:color="auto" w:sz="0" w:space="0"/>
           </w:tblBorders>
-          <w:shd w:val="clear" w:color="auto" w:fill="auto"/>
           <w:tblCellMar>
             <w:top w:w="15" w:type="dxa"/>
             <w:left w:w="15" w:type="dxa"/>
@@ -254,7 +253,6 @@
             <w:insideH w:val="none" w:color="auto" w:sz="0" w:space="0"/>
             <w:insideV w:val="none" w:color="auto" w:sz="0" w:space="0"/>
           </w:tblBorders>
-          <w:shd w:val="clear" w:color="auto" w:fill="auto"/>
           <w:tblCellMar>
             <w:top w:w="15" w:type="dxa"/>
             <w:left w:w="15" w:type="dxa"/>
@@ -741,7 +739,6 @@
             <w:insideH w:val="none" w:color="auto" w:sz="0" w:space="0"/>
             <w:insideV w:val="none" w:color="auto" w:sz="0" w:space="0"/>
           </w:tblBorders>
-          <w:shd w:val="clear" w:color="auto" w:fill="auto"/>
           <w:tblCellMar>
             <w:top w:w="15" w:type="dxa"/>
             <w:left w:w="15" w:type="dxa"/>
@@ -2499,7 +2496,6 @@
             <w:insideH w:val="none" w:color="auto" w:sz="0" w:space="0"/>
             <w:insideV w:val="none" w:color="auto" w:sz="0" w:space="0"/>
           </w:tblBorders>
-          <w:shd w:val="clear" w:color="auto" w:fill="auto"/>
           <w:tblCellMar>
             <w:top w:w="15" w:type="dxa"/>
             <w:left w:w="15" w:type="dxa"/>
@@ -3022,7 +3018,6 @@
             <w:insideH w:val="none" w:color="auto" w:sz="0" w:space="0"/>
             <w:insideV w:val="none" w:color="auto" w:sz="0" w:space="0"/>
           </w:tblBorders>
-          <w:shd w:val="clear" w:color="auto" w:fill="auto"/>
           <w:tblCellMar>
             <w:top w:w="15" w:type="dxa"/>
             <w:left w:w="15" w:type="dxa"/>
@@ -3480,6 +3475,12 @@
             <w:insideV w:val="none" w:color="auto" w:sz="0" w:space="0"/>
           </w:tblBorders>
           <w:shd w:val="clear" w:color="auto" w:fill="auto"/>
+          <w:tblCellMar>
+            <w:top w:w="15" w:type="dxa"/>
+            <w:left w:w="15" w:type="dxa"/>
+            <w:bottom w:w="15" w:type="dxa"/>
+            <w:right w:w="15" w:type="dxa"/>
+          </w:tblCellMar>
         </w:tblPrEx>
         <w:trPr>
           <w:tblCellSpacing w:w="15" w:type="dxa"/>
@@ -4233,7 +4234,6 @@
             <w:insideH w:val="none" w:color="auto" w:sz="0" w:space="0"/>
             <w:insideV w:val="none" w:color="auto" w:sz="0" w:space="0"/>
           </w:tblBorders>
-          <w:shd w:val="clear" w:color="auto" w:fill="auto"/>
           <w:tblCellMar>
             <w:top w:w="15" w:type="dxa"/>
             <w:left w:w="15" w:type="dxa"/>
@@ -4463,6 +4463,249 @@
                 <w:lang w:val="en-US" w:eastAsia="zh-CN" w:bidi="ar"/>
               </w:rPr>
               <w:t>object</w:t>
+            </w:r>
+          </w:p>
+        </w:tc>
+      </w:tr>
+      <w:tr>
+        <w:tblPrEx>
+          <w:tblBorders>
+            <w:top w:val="none" w:color="auto" w:sz="0" w:space="0"/>
+            <w:left w:val="none" w:color="auto" w:sz="0" w:space="0"/>
+            <w:bottom w:val="none" w:color="auto" w:sz="0" w:space="0"/>
+            <w:right w:val="none" w:color="auto" w:sz="0" w:space="0"/>
+            <w:insideH w:val="none" w:color="auto" w:sz="0" w:space="0"/>
+            <w:insideV w:val="none" w:color="auto" w:sz="0" w:space="0"/>
+          </w:tblBorders>
+          <w:tblCellMar>
+            <w:top w:w="15" w:type="dxa"/>
+            <w:left w:w="15" w:type="dxa"/>
+            <w:bottom w:w="15" w:type="dxa"/>
+            <w:right w:w="15" w:type="dxa"/>
+          </w:tblCellMar>
+        </w:tblPrEx>
+        <w:trPr>
+          <w:tblCellSpacing w:w="15" w:type="dxa"/>
+        </w:trPr>
+        <w:tc>
+          <w:tcPr>
+            <w:tcW w:w="0" w:type="auto"/>
+            <w:tcBorders>
+              <w:top w:val="single" w:color="auto" w:sz="4" w:space="0"/>
+              <w:left w:val="single" w:color="auto" w:sz="4" w:space="0"/>
+              <w:bottom w:val="single" w:color="auto" w:sz="4" w:space="0"/>
+              <w:right w:val="single" w:color="auto" w:sz="4" w:space="0"/>
+            </w:tcBorders>
+            <w:shd w:val="clear" w:color="auto" w:fill="auto"/>
+            <w:vAlign w:val="center"/>
+          </w:tcPr>
+          <w:p>
+            <w:pPr>
+              <w:keepNext w:val="0"/>
+              <w:keepLines w:val="0"/>
+              <w:widowControl/>
+              <w:suppressLineNumbers w:val="0"/>
+              <w:jc w:val="left"/>
+              <w:rPr>
+                <w:rFonts w:hint="default" w:ascii="Calibri" w:hAnsi="Calibri" w:cs="Calibri"/>
+                <w:sz w:val="20"/>
+                <w:szCs w:val="20"/>
+              </w:rPr>
+            </w:pPr>
+            <w:r>
+              <w:rPr>
+                <w:rFonts w:hint="default" w:ascii="Calibri" w:hAnsi="Calibri" w:eastAsia="SimSun" w:cs="Calibri"/>
+                <w:kern w:val="0"/>
+                <w:sz w:val="20"/>
+                <w:szCs w:val="20"/>
+                <w:lang w:val="en-US" w:eastAsia="zh-CN" w:bidi="ar"/>
+              </w:rPr>
+              <w:t>Marital_Status</w:t>
+            </w:r>
+          </w:p>
+        </w:tc>
+        <w:tc>
+          <w:tcPr>
+            <w:tcW w:w="0" w:type="auto"/>
+            <w:tcBorders>
+              <w:top w:val="single" w:color="auto" w:sz="4" w:space="0"/>
+              <w:left w:val="single" w:color="auto" w:sz="4" w:space="0"/>
+              <w:bottom w:val="single" w:color="auto" w:sz="4" w:space="0"/>
+              <w:right w:val="single" w:color="auto" w:sz="4" w:space="0"/>
+            </w:tcBorders>
+            <w:shd w:val="clear" w:color="auto" w:fill="auto"/>
+            <w:vAlign w:val="center"/>
+          </w:tcPr>
+          <w:p>
+            <w:pPr>
+              <w:keepNext w:val="0"/>
+              <w:keepLines w:val="0"/>
+              <w:widowControl/>
+              <w:suppressLineNumbers w:val="0"/>
+              <w:jc w:val="left"/>
+              <w:rPr>
+                <w:rFonts w:hint="default" w:ascii="Calibri" w:hAnsi="Calibri" w:cs="Calibri"/>
+                <w:sz w:val="20"/>
+                <w:szCs w:val="20"/>
+              </w:rPr>
+            </w:pPr>
+            <w:r>
+              <w:rPr>
+                <w:rFonts w:hint="default" w:ascii="Calibri" w:hAnsi="Calibri" w:eastAsia="SimSun" w:cs="Calibri"/>
+                <w:kern w:val="0"/>
+                <w:sz w:val="20"/>
+                <w:szCs w:val="20"/>
+                <w:lang w:val="en-US" w:eastAsia="zh-CN" w:bidi="ar"/>
+              </w:rPr>
+              <w:t>object</w:t>
+            </w:r>
+          </w:p>
+        </w:tc>
+        <w:tc>
+          <w:tcPr>
+            <w:tcW w:w="0" w:type="auto"/>
+            <w:tcBorders>
+              <w:top w:val="single" w:color="auto" w:sz="4" w:space="0"/>
+              <w:left w:val="single" w:color="auto" w:sz="4" w:space="0"/>
+              <w:bottom w:val="single" w:color="auto" w:sz="4" w:space="0"/>
+              <w:right w:val="single" w:color="auto" w:sz="4" w:space="0"/>
+            </w:tcBorders>
+            <w:shd w:val="clear" w:color="auto" w:fill="auto"/>
+            <w:vAlign w:val="center"/>
+          </w:tcPr>
+          <w:p>
+            <w:pPr>
+              <w:keepNext w:val="0"/>
+              <w:keepLines w:val="0"/>
+              <w:widowControl/>
+              <w:suppressLineNumbers w:val="0"/>
+              <w:jc w:val="left"/>
+              <w:rPr>
+                <w:rFonts w:hint="default" w:ascii="Calibri" w:hAnsi="Calibri" w:cs="Calibri"/>
+                <w:sz w:val="20"/>
+                <w:szCs w:val="20"/>
+              </w:rPr>
+            </w:pPr>
+            <w:r>
+              <w:rPr>
+                <w:rFonts w:hint="default" w:ascii="Calibri" w:hAnsi="Calibri" w:eastAsia="SimSun" w:cs="Calibri"/>
+                <w:kern w:val="0"/>
+                <w:sz w:val="20"/>
+                <w:szCs w:val="20"/>
+                <w:lang w:val="en-US" w:eastAsia="zh-CN" w:bidi="ar"/>
+              </w:rPr>
+              <w:t>Income</w:t>
+            </w:r>
+          </w:p>
+        </w:tc>
+        <w:tc>
+          <w:tcPr>
+            <w:tcW w:w="0" w:type="auto"/>
+            <w:tcBorders>
+              <w:top w:val="single" w:color="auto" w:sz="4" w:space="0"/>
+              <w:left w:val="single" w:color="auto" w:sz="4" w:space="0"/>
+              <w:bottom w:val="single" w:color="auto" w:sz="4" w:space="0"/>
+              <w:right w:val="single" w:color="auto" w:sz="4" w:space="0"/>
+            </w:tcBorders>
+            <w:shd w:val="clear" w:color="auto" w:fill="auto"/>
+            <w:vAlign w:val="center"/>
+          </w:tcPr>
+          <w:p>
+            <w:pPr>
+              <w:keepNext w:val="0"/>
+              <w:keepLines w:val="0"/>
+              <w:widowControl/>
+              <w:suppressLineNumbers w:val="0"/>
+              <w:jc w:val="left"/>
+              <w:rPr>
+                <w:rFonts w:hint="default" w:ascii="Calibri" w:hAnsi="Calibri" w:cs="Calibri"/>
+                <w:sz w:val="20"/>
+                <w:szCs w:val="20"/>
+              </w:rPr>
+            </w:pPr>
+            <w:r>
+              <w:rPr>
+                <w:rFonts w:hint="default" w:ascii="Calibri" w:hAnsi="Calibri" w:eastAsia="SimSun" w:cs="Calibri"/>
+                <w:kern w:val="0"/>
+                <w:sz w:val="20"/>
+                <w:szCs w:val="20"/>
+                <w:lang w:val="en-US" w:eastAsia="zh-CN" w:bidi="ar"/>
+              </w:rPr>
+              <w:t>float64</w:t>
+            </w:r>
+          </w:p>
+        </w:tc>
+        <w:tc>
+          <w:tcPr>
+            <w:tcW w:w="0" w:type="auto"/>
+            <w:tcBorders>
+              <w:top w:val="single" w:color="auto" w:sz="4" w:space="0"/>
+              <w:left w:val="single" w:color="auto" w:sz="4" w:space="0"/>
+              <w:bottom w:val="single" w:color="auto" w:sz="4" w:space="0"/>
+              <w:right w:val="single" w:color="auto" w:sz="4" w:space="0"/>
+            </w:tcBorders>
+            <w:shd w:val="clear" w:color="auto" w:fill="auto"/>
+            <w:vAlign w:val="center"/>
+          </w:tcPr>
+          <w:p>
+            <w:pPr>
+              <w:keepNext w:val="0"/>
+              <w:keepLines w:val="0"/>
+              <w:widowControl/>
+              <w:suppressLineNumbers w:val="0"/>
+              <w:jc w:val="left"/>
+              <w:rPr>
+                <w:rFonts w:hint="default" w:ascii="Calibri" w:hAnsi="Calibri" w:cs="Calibri"/>
+                <w:sz w:val="20"/>
+                <w:szCs w:val="20"/>
+              </w:rPr>
+            </w:pPr>
+            <w:r>
+              <w:rPr>
+                <w:rFonts w:hint="default" w:ascii="Calibri" w:hAnsi="Calibri" w:eastAsia="SimSun" w:cs="Calibri"/>
+                <w:kern w:val="0"/>
+                <w:sz w:val="20"/>
+                <w:szCs w:val="20"/>
+                <w:lang w:val="en-US" w:eastAsia="zh-CN" w:bidi="ar"/>
+              </w:rPr>
+              <w:t>Kidhome</w:t>
+            </w:r>
+          </w:p>
+        </w:tc>
+        <w:tc>
+          <w:tcPr>
+            <w:tcW w:w="0" w:type="auto"/>
+            <w:tcBorders>
+              <w:top w:val="single" w:color="auto" w:sz="4" w:space="0"/>
+              <w:left w:val="single" w:color="auto" w:sz="4" w:space="0"/>
+              <w:bottom w:val="single" w:color="auto" w:sz="4" w:space="0"/>
+              <w:right w:val="single" w:color="auto" w:sz="4" w:space="0"/>
+            </w:tcBorders>
+            <w:shd w:val="clear" w:color="auto" w:fill="auto"/>
+            <w:vAlign w:val="center"/>
+          </w:tcPr>
+          <w:p>
+            <w:pPr>
+              <w:keepNext w:val="0"/>
+              <w:keepLines w:val="0"/>
+              <w:widowControl/>
+              <w:suppressLineNumbers w:val="0"/>
+              <w:jc w:val="left"/>
+              <w:rPr>
+                <w:rFonts w:hint="default" w:ascii="Calibri" w:hAnsi="Calibri" w:cs="Calibri"/>
+                <w:sz w:val="20"/>
+                <w:szCs w:val="20"/>
+              </w:rPr>
+            </w:pPr>
+            <w:r>
+              <w:rPr>
+                <w:rFonts w:hint="default" w:ascii="Calibri" w:hAnsi="Calibri" w:eastAsia="SimSun" w:cs="Calibri"/>
+                <w:kern w:val="0"/>
+                <w:sz w:val="20"/>
+                <w:szCs w:val="20"/>
+                <w:lang w:val="en-US" w:eastAsia="zh-CN" w:bidi="ar"/>
+              </w:rPr>
+              <w:t>int64</w:t>
             </w:r>
           </w:p>
         </w:tc>
@@ -4521,155 +4764,1370 @@
                 <w:szCs w:val="20"/>
                 <w:lang w:val="en-US" w:eastAsia="zh-CN" w:bidi="ar"/>
               </w:rPr>
-              <w:t>Marital_Status</w:t>
-            </w:r>
-          </w:p>
-        </w:tc>
-        <w:tc>
-          <w:tcPr>
-            <w:tcW w:w="0" w:type="auto"/>
-            <w:tcBorders>
-              <w:top w:val="single" w:color="auto" w:sz="4" w:space="0"/>
-              <w:left w:val="single" w:color="auto" w:sz="4" w:space="0"/>
-              <w:bottom w:val="single" w:color="auto" w:sz="4" w:space="0"/>
-              <w:right w:val="single" w:color="auto" w:sz="4" w:space="0"/>
-            </w:tcBorders>
-            <w:shd w:val="clear" w:color="auto" w:fill="auto"/>
-            <w:vAlign w:val="center"/>
-          </w:tcPr>
-          <w:p>
-            <w:pPr>
-              <w:keepNext w:val="0"/>
-              <w:keepLines w:val="0"/>
-              <w:widowControl/>
-              <w:suppressLineNumbers w:val="0"/>
-              <w:jc w:val="left"/>
-              <w:rPr>
-                <w:rFonts w:hint="default" w:ascii="Calibri" w:hAnsi="Calibri" w:cs="Calibri"/>
-                <w:sz w:val="20"/>
-                <w:szCs w:val="20"/>
-              </w:rPr>
-            </w:pPr>
-            <w:r>
-              <w:rPr>
-                <w:rFonts w:hint="default" w:ascii="Calibri" w:hAnsi="Calibri" w:eastAsia="SimSun" w:cs="Calibri"/>
-                <w:kern w:val="0"/>
-                <w:sz w:val="20"/>
-                <w:szCs w:val="20"/>
-                <w:lang w:val="en-US" w:eastAsia="zh-CN" w:bidi="ar"/>
-              </w:rPr>
-              <w:t>object</w:t>
-            </w:r>
-          </w:p>
-        </w:tc>
-        <w:tc>
-          <w:tcPr>
-            <w:tcW w:w="0" w:type="auto"/>
-            <w:tcBorders>
-              <w:top w:val="single" w:color="auto" w:sz="4" w:space="0"/>
-              <w:left w:val="single" w:color="auto" w:sz="4" w:space="0"/>
-              <w:bottom w:val="single" w:color="auto" w:sz="4" w:space="0"/>
-              <w:right w:val="single" w:color="auto" w:sz="4" w:space="0"/>
-            </w:tcBorders>
-            <w:shd w:val="clear" w:color="auto" w:fill="auto"/>
-            <w:vAlign w:val="center"/>
-          </w:tcPr>
-          <w:p>
-            <w:pPr>
-              <w:keepNext w:val="0"/>
-              <w:keepLines w:val="0"/>
-              <w:widowControl/>
-              <w:suppressLineNumbers w:val="0"/>
-              <w:jc w:val="left"/>
-              <w:rPr>
-                <w:rFonts w:hint="default" w:ascii="Calibri" w:hAnsi="Calibri" w:cs="Calibri"/>
-                <w:sz w:val="20"/>
-                <w:szCs w:val="20"/>
-              </w:rPr>
-            </w:pPr>
-            <w:r>
-              <w:rPr>
-                <w:rFonts w:hint="default" w:ascii="Calibri" w:hAnsi="Calibri" w:eastAsia="SimSun" w:cs="Calibri"/>
-                <w:kern w:val="0"/>
-                <w:sz w:val="20"/>
-                <w:szCs w:val="20"/>
-                <w:lang w:val="en-US" w:eastAsia="zh-CN" w:bidi="ar"/>
-              </w:rPr>
-              <w:t>Income</w:t>
-            </w:r>
-          </w:p>
-        </w:tc>
-        <w:tc>
-          <w:tcPr>
-            <w:tcW w:w="0" w:type="auto"/>
-            <w:tcBorders>
-              <w:top w:val="single" w:color="auto" w:sz="4" w:space="0"/>
-              <w:left w:val="single" w:color="auto" w:sz="4" w:space="0"/>
-              <w:bottom w:val="single" w:color="auto" w:sz="4" w:space="0"/>
-              <w:right w:val="single" w:color="auto" w:sz="4" w:space="0"/>
-            </w:tcBorders>
-            <w:shd w:val="clear" w:color="auto" w:fill="auto"/>
-            <w:vAlign w:val="center"/>
-          </w:tcPr>
-          <w:p>
-            <w:pPr>
-              <w:keepNext w:val="0"/>
-              <w:keepLines w:val="0"/>
-              <w:widowControl/>
-              <w:suppressLineNumbers w:val="0"/>
-              <w:jc w:val="left"/>
-              <w:rPr>
-                <w:rFonts w:hint="default" w:ascii="Calibri" w:hAnsi="Calibri" w:cs="Calibri"/>
-                <w:sz w:val="20"/>
-                <w:szCs w:val="20"/>
-              </w:rPr>
-            </w:pPr>
-            <w:r>
-              <w:rPr>
-                <w:rFonts w:hint="default" w:ascii="Calibri" w:hAnsi="Calibri" w:eastAsia="SimSun" w:cs="Calibri"/>
-                <w:kern w:val="0"/>
-                <w:sz w:val="20"/>
-                <w:szCs w:val="20"/>
-                <w:lang w:val="en-US" w:eastAsia="zh-CN" w:bidi="ar"/>
-              </w:rPr>
-              <w:t>float64</w:t>
-            </w:r>
-          </w:p>
-        </w:tc>
-        <w:tc>
-          <w:tcPr>
-            <w:tcW w:w="0" w:type="auto"/>
-            <w:tcBorders>
-              <w:top w:val="single" w:color="auto" w:sz="4" w:space="0"/>
-              <w:left w:val="single" w:color="auto" w:sz="4" w:space="0"/>
-              <w:bottom w:val="single" w:color="auto" w:sz="4" w:space="0"/>
-              <w:right w:val="single" w:color="auto" w:sz="4" w:space="0"/>
-            </w:tcBorders>
-            <w:shd w:val="clear" w:color="auto" w:fill="auto"/>
-            <w:vAlign w:val="center"/>
-          </w:tcPr>
-          <w:p>
-            <w:pPr>
-              <w:keepNext w:val="0"/>
-              <w:keepLines w:val="0"/>
-              <w:widowControl/>
-              <w:suppressLineNumbers w:val="0"/>
-              <w:jc w:val="left"/>
-              <w:rPr>
-                <w:rFonts w:hint="default" w:ascii="Calibri" w:hAnsi="Calibri" w:cs="Calibri"/>
-                <w:sz w:val="20"/>
-                <w:szCs w:val="20"/>
-              </w:rPr>
-            </w:pPr>
-            <w:r>
-              <w:rPr>
-                <w:rFonts w:hint="default" w:ascii="Calibri" w:hAnsi="Calibri" w:eastAsia="SimSun" w:cs="Calibri"/>
-                <w:kern w:val="0"/>
-                <w:sz w:val="20"/>
-                <w:szCs w:val="20"/>
-                <w:lang w:val="en-US" w:eastAsia="zh-CN" w:bidi="ar"/>
-              </w:rPr>
-              <w:t>Kidhome</w:t>
+              <w:t>Teenhome</w:t>
+            </w:r>
+          </w:p>
+        </w:tc>
+        <w:tc>
+          <w:tcPr>
+            <w:tcW w:w="0" w:type="auto"/>
+            <w:tcBorders>
+              <w:top w:val="single" w:color="auto" w:sz="4" w:space="0"/>
+              <w:left w:val="single" w:color="auto" w:sz="4" w:space="0"/>
+              <w:bottom w:val="single" w:color="auto" w:sz="4" w:space="0"/>
+              <w:right w:val="single" w:color="auto" w:sz="4" w:space="0"/>
+            </w:tcBorders>
+            <w:shd w:val="clear" w:color="auto" w:fill="auto"/>
+            <w:vAlign w:val="center"/>
+          </w:tcPr>
+          <w:p>
+            <w:pPr>
+              <w:keepNext w:val="0"/>
+              <w:keepLines w:val="0"/>
+              <w:widowControl/>
+              <w:suppressLineNumbers w:val="0"/>
+              <w:jc w:val="left"/>
+              <w:rPr>
+                <w:rFonts w:hint="default" w:ascii="Calibri" w:hAnsi="Calibri" w:cs="Calibri"/>
+                <w:sz w:val="20"/>
+                <w:szCs w:val="20"/>
+              </w:rPr>
+            </w:pPr>
+            <w:r>
+              <w:rPr>
+                <w:rFonts w:hint="default" w:ascii="Calibri" w:hAnsi="Calibri" w:eastAsia="SimSun" w:cs="Calibri"/>
+                <w:kern w:val="0"/>
+                <w:sz w:val="20"/>
+                <w:szCs w:val="20"/>
+                <w:lang w:val="en-US" w:eastAsia="zh-CN" w:bidi="ar"/>
+              </w:rPr>
+              <w:t>int64</w:t>
+            </w:r>
+          </w:p>
+        </w:tc>
+        <w:tc>
+          <w:tcPr>
+            <w:tcW w:w="0" w:type="auto"/>
+            <w:tcBorders>
+              <w:top w:val="single" w:color="auto" w:sz="4" w:space="0"/>
+              <w:left w:val="single" w:color="auto" w:sz="4" w:space="0"/>
+              <w:bottom w:val="single" w:color="auto" w:sz="4" w:space="0"/>
+              <w:right w:val="single" w:color="auto" w:sz="4" w:space="0"/>
+            </w:tcBorders>
+            <w:shd w:val="clear" w:color="auto" w:fill="auto"/>
+            <w:vAlign w:val="center"/>
+          </w:tcPr>
+          <w:p>
+            <w:pPr>
+              <w:keepNext w:val="0"/>
+              <w:keepLines w:val="0"/>
+              <w:widowControl/>
+              <w:suppressLineNumbers w:val="0"/>
+              <w:jc w:val="left"/>
+              <w:rPr>
+                <w:rFonts w:hint="default" w:ascii="Calibri" w:hAnsi="Calibri" w:cs="Calibri"/>
+                <w:sz w:val="20"/>
+                <w:szCs w:val="20"/>
+              </w:rPr>
+            </w:pPr>
+            <w:r>
+              <w:rPr>
+                <w:rFonts w:hint="default" w:ascii="Calibri" w:hAnsi="Calibri" w:eastAsia="SimSun" w:cs="Calibri"/>
+                <w:kern w:val="0"/>
+                <w:sz w:val="20"/>
+                <w:szCs w:val="20"/>
+                <w:lang w:val="en-US" w:eastAsia="zh-CN" w:bidi="ar"/>
+              </w:rPr>
+              <w:t>Dt_Customer</w:t>
+            </w:r>
+          </w:p>
+        </w:tc>
+        <w:tc>
+          <w:tcPr>
+            <w:tcW w:w="0" w:type="auto"/>
+            <w:tcBorders>
+              <w:top w:val="single" w:color="auto" w:sz="4" w:space="0"/>
+              <w:left w:val="single" w:color="auto" w:sz="4" w:space="0"/>
+              <w:bottom w:val="single" w:color="auto" w:sz="4" w:space="0"/>
+              <w:right w:val="single" w:color="auto" w:sz="4" w:space="0"/>
+            </w:tcBorders>
+            <w:shd w:val="clear" w:color="auto" w:fill="auto"/>
+            <w:vAlign w:val="center"/>
+          </w:tcPr>
+          <w:p>
+            <w:pPr>
+              <w:keepNext w:val="0"/>
+              <w:keepLines w:val="0"/>
+              <w:widowControl/>
+              <w:suppressLineNumbers w:val="0"/>
+              <w:jc w:val="left"/>
+              <w:rPr>
+                <w:rFonts w:hint="default" w:ascii="Calibri" w:hAnsi="Calibri" w:cs="Calibri"/>
+                <w:sz w:val="20"/>
+                <w:szCs w:val="20"/>
+              </w:rPr>
+            </w:pPr>
+            <w:r>
+              <w:rPr>
+                <w:rFonts w:hint="default" w:ascii="Calibri" w:hAnsi="Calibri" w:eastAsia="SimSun" w:cs="Calibri"/>
+                <w:kern w:val="0"/>
+                <w:sz w:val="20"/>
+                <w:szCs w:val="20"/>
+                <w:lang w:val="en-US" w:eastAsia="zh-CN" w:bidi="ar"/>
+              </w:rPr>
+              <w:t>datetime64[ns]</w:t>
+            </w:r>
+          </w:p>
+        </w:tc>
+        <w:tc>
+          <w:tcPr>
+            <w:tcW w:w="0" w:type="auto"/>
+            <w:tcBorders>
+              <w:top w:val="single" w:color="auto" w:sz="4" w:space="0"/>
+              <w:left w:val="single" w:color="auto" w:sz="4" w:space="0"/>
+              <w:bottom w:val="single" w:color="auto" w:sz="4" w:space="0"/>
+              <w:right w:val="single" w:color="auto" w:sz="4" w:space="0"/>
+            </w:tcBorders>
+            <w:shd w:val="clear" w:color="auto" w:fill="auto"/>
+            <w:vAlign w:val="center"/>
+          </w:tcPr>
+          <w:p>
+            <w:pPr>
+              <w:keepNext w:val="0"/>
+              <w:keepLines w:val="0"/>
+              <w:widowControl/>
+              <w:suppressLineNumbers w:val="0"/>
+              <w:jc w:val="left"/>
+              <w:rPr>
+                <w:rFonts w:hint="default" w:ascii="Calibri" w:hAnsi="Calibri" w:cs="Calibri"/>
+                <w:sz w:val="20"/>
+                <w:szCs w:val="20"/>
+              </w:rPr>
+            </w:pPr>
+            <w:r>
+              <w:rPr>
+                <w:rFonts w:hint="default" w:ascii="Calibri" w:hAnsi="Calibri" w:eastAsia="SimSun" w:cs="Calibri"/>
+                <w:kern w:val="0"/>
+                <w:sz w:val="20"/>
+                <w:szCs w:val="20"/>
+                <w:lang w:val="en-US" w:eastAsia="zh-CN" w:bidi="ar"/>
+              </w:rPr>
+              <w:t>Recency</w:t>
+            </w:r>
+          </w:p>
+        </w:tc>
+        <w:tc>
+          <w:tcPr>
+            <w:tcW w:w="0" w:type="auto"/>
+            <w:tcBorders>
+              <w:top w:val="single" w:color="auto" w:sz="4" w:space="0"/>
+              <w:left w:val="single" w:color="auto" w:sz="4" w:space="0"/>
+              <w:bottom w:val="single" w:color="auto" w:sz="4" w:space="0"/>
+              <w:right w:val="single" w:color="auto" w:sz="4" w:space="0"/>
+            </w:tcBorders>
+            <w:shd w:val="clear" w:color="auto" w:fill="auto"/>
+            <w:vAlign w:val="center"/>
+          </w:tcPr>
+          <w:p>
+            <w:pPr>
+              <w:keepNext w:val="0"/>
+              <w:keepLines w:val="0"/>
+              <w:widowControl/>
+              <w:suppressLineNumbers w:val="0"/>
+              <w:jc w:val="left"/>
+              <w:rPr>
+                <w:rFonts w:hint="default" w:ascii="Calibri" w:hAnsi="Calibri" w:cs="Calibri"/>
+                <w:sz w:val="20"/>
+                <w:szCs w:val="20"/>
+              </w:rPr>
+            </w:pPr>
+            <w:r>
+              <w:rPr>
+                <w:rFonts w:hint="default" w:ascii="Calibri" w:hAnsi="Calibri" w:eastAsia="SimSun" w:cs="Calibri"/>
+                <w:kern w:val="0"/>
+                <w:sz w:val="20"/>
+                <w:szCs w:val="20"/>
+                <w:lang w:val="en-US" w:eastAsia="zh-CN" w:bidi="ar"/>
+              </w:rPr>
+              <w:t>int64</w:t>
+            </w:r>
+          </w:p>
+        </w:tc>
+      </w:tr>
+      <w:tr>
+        <w:tblPrEx>
+          <w:tblBorders>
+            <w:top w:val="none" w:color="auto" w:sz="0" w:space="0"/>
+            <w:left w:val="none" w:color="auto" w:sz="0" w:space="0"/>
+            <w:bottom w:val="none" w:color="auto" w:sz="0" w:space="0"/>
+            <w:right w:val="none" w:color="auto" w:sz="0" w:space="0"/>
+            <w:insideH w:val="none" w:color="auto" w:sz="0" w:space="0"/>
+            <w:insideV w:val="none" w:color="auto" w:sz="0" w:space="0"/>
+          </w:tblBorders>
+          <w:tblCellMar>
+            <w:top w:w="15" w:type="dxa"/>
+            <w:left w:w="15" w:type="dxa"/>
+            <w:bottom w:w="15" w:type="dxa"/>
+            <w:right w:w="15" w:type="dxa"/>
+          </w:tblCellMar>
+        </w:tblPrEx>
+        <w:trPr>
+          <w:tblCellSpacing w:w="15" w:type="dxa"/>
+        </w:trPr>
+        <w:tc>
+          <w:tcPr>
+            <w:tcW w:w="0" w:type="auto"/>
+            <w:tcBorders>
+              <w:top w:val="single" w:color="auto" w:sz="4" w:space="0"/>
+              <w:left w:val="single" w:color="auto" w:sz="4" w:space="0"/>
+              <w:bottom w:val="single" w:color="auto" w:sz="4" w:space="0"/>
+              <w:right w:val="single" w:color="auto" w:sz="4" w:space="0"/>
+            </w:tcBorders>
+            <w:shd w:val="clear" w:color="auto" w:fill="auto"/>
+            <w:vAlign w:val="center"/>
+          </w:tcPr>
+          <w:p>
+            <w:pPr>
+              <w:keepNext w:val="0"/>
+              <w:keepLines w:val="0"/>
+              <w:widowControl/>
+              <w:suppressLineNumbers w:val="0"/>
+              <w:jc w:val="left"/>
+              <w:rPr>
+                <w:rFonts w:hint="default" w:ascii="Calibri" w:hAnsi="Calibri" w:cs="Calibri"/>
+                <w:sz w:val="20"/>
+                <w:szCs w:val="20"/>
+              </w:rPr>
+            </w:pPr>
+            <w:r>
+              <w:rPr>
+                <w:rFonts w:hint="default" w:ascii="Calibri" w:hAnsi="Calibri" w:eastAsia="SimSun" w:cs="Calibri"/>
+                <w:kern w:val="0"/>
+                <w:sz w:val="20"/>
+                <w:szCs w:val="20"/>
+                <w:lang w:val="en-US" w:eastAsia="zh-CN" w:bidi="ar"/>
+              </w:rPr>
+              <w:t>MntWines</w:t>
+            </w:r>
+          </w:p>
+        </w:tc>
+        <w:tc>
+          <w:tcPr>
+            <w:tcW w:w="0" w:type="auto"/>
+            <w:tcBorders>
+              <w:top w:val="single" w:color="auto" w:sz="4" w:space="0"/>
+              <w:left w:val="single" w:color="auto" w:sz="4" w:space="0"/>
+              <w:bottom w:val="single" w:color="auto" w:sz="4" w:space="0"/>
+              <w:right w:val="single" w:color="auto" w:sz="4" w:space="0"/>
+            </w:tcBorders>
+            <w:shd w:val="clear" w:color="auto" w:fill="auto"/>
+            <w:vAlign w:val="center"/>
+          </w:tcPr>
+          <w:p>
+            <w:pPr>
+              <w:keepNext w:val="0"/>
+              <w:keepLines w:val="0"/>
+              <w:widowControl/>
+              <w:suppressLineNumbers w:val="0"/>
+              <w:jc w:val="left"/>
+              <w:rPr>
+                <w:rFonts w:hint="default" w:ascii="Calibri" w:hAnsi="Calibri" w:cs="Calibri"/>
+                <w:sz w:val="20"/>
+                <w:szCs w:val="20"/>
+              </w:rPr>
+            </w:pPr>
+            <w:r>
+              <w:rPr>
+                <w:rFonts w:hint="default" w:ascii="Calibri" w:hAnsi="Calibri" w:eastAsia="SimSun" w:cs="Calibri"/>
+                <w:kern w:val="0"/>
+                <w:sz w:val="20"/>
+                <w:szCs w:val="20"/>
+                <w:lang w:val="en-US" w:eastAsia="zh-CN" w:bidi="ar"/>
+              </w:rPr>
+              <w:t>int64</w:t>
+            </w:r>
+          </w:p>
+        </w:tc>
+        <w:tc>
+          <w:tcPr>
+            <w:tcW w:w="0" w:type="auto"/>
+            <w:tcBorders>
+              <w:top w:val="single" w:color="auto" w:sz="4" w:space="0"/>
+              <w:left w:val="single" w:color="auto" w:sz="4" w:space="0"/>
+              <w:bottom w:val="single" w:color="auto" w:sz="4" w:space="0"/>
+              <w:right w:val="single" w:color="auto" w:sz="4" w:space="0"/>
+            </w:tcBorders>
+            <w:shd w:val="clear" w:color="auto" w:fill="auto"/>
+            <w:vAlign w:val="center"/>
+          </w:tcPr>
+          <w:p>
+            <w:pPr>
+              <w:keepNext w:val="0"/>
+              <w:keepLines w:val="0"/>
+              <w:widowControl/>
+              <w:suppressLineNumbers w:val="0"/>
+              <w:jc w:val="left"/>
+              <w:rPr>
+                <w:rFonts w:hint="default" w:ascii="Calibri" w:hAnsi="Calibri" w:cs="Calibri"/>
+                <w:sz w:val="20"/>
+                <w:szCs w:val="20"/>
+              </w:rPr>
+            </w:pPr>
+            <w:r>
+              <w:rPr>
+                <w:rFonts w:hint="default" w:ascii="Calibri" w:hAnsi="Calibri" w:eastAsia="SimSun" w:cs="Calibri"/>
+                <w:kern w:val="0"/>
+                <w:sz w:val="20"/>
+                <w:szCs w:val="20"/>
+                <w:lang w:val="en-US" w:eastAsia="zh-CN" w:bidi="ar"/>
+              </w:rPr>
+              <w:t>MntFruits</w:t>
+            </w:r>
+          </w:p>
+        </w:tc>
+        <w:tc>
+          <w:tcPr>
+            <w:tcW w:w="0" w:type="auto"/>
+            <w:tcBorders>
+              <w:top w:val="single" w:color="auto" w:sz="4" w:space="0"/>
+              <w:left w:val="single" w:color="auto" w:sz="4" w:space="0"/>
+              <w:bottom w:val="single" w:color="auto" w:sz="4" w:space="0"/>
+              <w:right w:val="single" w:color="auto" w:sz="4" w:space="0"/>
+            </w:tcBorders>
+            <w:shd w:val="clear" w:color="auto" w:fill="auto"/>
+            <w:vAlign w:val="center"/>
+          </w:tcPr>
+          <w:p>
+            <w:pPr>
+              <w:keepNext w:val="0"/>
+              <w:keepLines w:val="0"/>
+              <w:widowControl/>
+              <w:suppressLineNumbers w:val="0"/>
+              <w:jc w:val="left"/>
+              <w:rPr>
+                <w:rFonts w:hint="default" w:ascii="Calibri" w:hAnsi="Calibri" w:cs="Calibri"/>
+                <w:sz w:val="20"/>
+                <w:szCs w:val="20"/>
+              </w:rPr>
+            </w:pPr>
+            <w:r>
+              <w:rPr>
+                <w:rFonts w:hint="default" w:ascii="Calibri" w:hAnsi="Calibri" w:eastAsia="SimSun" w:cs="Calibri"/>
+                <w:kern w:val="0"/>
+                <w:sz w:val="20"/>
+                <w:szCs w:val="20"/>
+                <w:lang w:val="en-US" w:eastAsia="zh-CN" w:bidi="ar"/>
+              </w:rPr>
+              <w:t>int64</w:t>
+            </w:r>
+          </w:p>
+        </w:tc>
+        <w:tc>
+          <w:tcPr>
+            <w:tcW w:w="0" w:type="auto"/>
+            <w:tcBorders>
+              <w:top w:val="single" w:color="auto" w:sz="4" w:space="0"/>
+              <w:left w:val="single" w:color="auto" w:sz="4" w:space="0"/>
+              <w:bottom w:val="single" w:color="auto" w:sz="4" w:space="0"/>
+              <w:right w:val="single" w:color="auto" w:sz="4" w:space="0"/>
+            </w:tcBorders>
+            <w:shd w:val="clear" w:color="auto" w:fill="auto"/>
+            <w:vAlign w:val="center"/>
+          </w:tcPr>
+          <w:p>
+            <w:pPr>
+              <w:keepNext w:val="0"/>
+              <w:keepLines w:val="0"/>
+              <w:widowControl/>
+              <w:suppressLineNumbers w:val="0"/>
+              <w:jc w:val="left"/>
+              <w:rPr>
+                <w:rFonts w:hint="default" w:ascii="Calibri" w:hAnsi="Calibri" w:cs="Calibri"/>
+                <w:sz w:val="20"/>
+                <w:szCs w:val="20"/>
+              </w:rPr>
+            </w:pPr>
+            <w:r>
+              <w:rPr>
+                <w:rFonts w:hint="default" w:ascii="Calibri" w:hAnsi="Calibri" w:eastAsia="SimSun" w:cs="Calibri"/>
+                <w:kern w:val="0"/>
+                <w:sz w:val="20"/>
+                <w:szCs w:val="20"/>
+                <w:lang w:val="en-US" w:eastAsia="zh-CN" w:bidi="ar"/>
+              </w:rPr>
+              <w:t>MntMeatProducts</w:t>
+            </w:r>
+          </w:p>
+        </w:tc>
+        <w:tc>
+          <w:tcPr>
+            <w:tcW w:w="0" w:type="auto"/>
+            <w:tcBorders>
+              <w:top w:val="single" w:color="auto" w:sz="4" w:space="0"/>
+              <w:left w:val="single" w:color="auto" w:sz="4" w:space="0"/>
+              <w:bottom w:val="single" w:color="auto" w:sz="4" w:space="0"/>
+              <w:right w:val="single" w:color="auto" w:sz="4" w:space="0"/>
+            </w:tcBorders>
+            <w:shd w:val="clear" w:color="auto" w:fill="auto"/>
+            <w:vAlign w:val="center"/>
+          </w:tcPr>
+          <w:p>
+            <w:pPr>
+              <w:keepNext w:val="0"/>
+              <w:keepLines w:val="0"/>
+              <w:widowControl/>
+              <w:suppressLineNumbers w:val="0"/>
+              <w:jc w:val="left"/>
+              <w:rPr>
+                <w:rFonts w:hint="default" w:ascii="Calibri" w:hAnsi="Calibri" w:cs="Calibri"/>
+                <w:sz w:val="20"/>
+                <w:szCs w:val="20"/>
+              </w:rPr>
+            </w:pPr>
+            <w:r>
+              <w:rPr>
+                <w:rFonts w:hint="default" w:ascii="Calibri" w:hAnsi="Calibri" w:eastAsia="SimSun" w:cs="Calibri"/>
+                <w:kern w:val="0"/>
+                <w:sz w:val="20"/>
+                <w:szCs w:val="20"/>
+                <w:lang w:val="en-US" w:eastAsia="zh-CN" w:bidi="ar"/>
+              </w:rPr>
+              <w:t>int64</w:t>
+            </w:r>
+          </w:p>
+        </w:tc>
+      </w:tr>
+      <w:tr>
+        <w:tblPrEx>
+          <w:tblBorders>
+            <w:top w:val="none" w:color="auto" w:sz="0" w:space="0"/>
+            <w:left w:val="none" w:color="auto" w:sz="0" w:space="0"/>
+            <w:bottom w:val="none" w:color="auto" w:sz="0" w:space="0"/>
+            <w:right w:val="none" w:color="auto" w:sz="0" w:space="0"/>
+            <w:insideH w:val="none" w:color="auto" w:sz="0" w:space="0"/>
+            <w:insideV w:val="none" w:color="auto" w:sz="0" w:space="0"/>
+          </w:tblBorders>
+          <w:tblCellMar>
+            <w:top w:w="15" w:type="dxa"/>
+            <w:left w:w="15" w:type="dxa"/>
+            <w:bottom w:w="15" w:type="dxa"/>
+            <w:right w:w="15" w:type="dxa"/>
+          </w:tblCellMar>
+        </w:tblPrEx>
+        <w:trPr>
+          <w:tblCellSpacing w:w="15" w:type="dxa"/>
+        </w:trPr>
+        <w:tc>
+          <w:tcPr>
+            <w:tcW w:w="0" w:type="auto"/>
+            <w:tcBorders>
+              <w:top w:val="single" w:color="auto" w:sz="4" w:space="0"/>
+              <w:left w:val="single" w:color="auto" w:sz="4" w:space="0"/>
+              <w:bottom w:val="single" w:color="auto" w:sz="4" w:space="0"/>
+              <w:right w:val="single" w:color="auto" w:sz="4" w:space="0"/>
+            </w:tcBorders>
+            <w:shd w:val="clear" w:color="auto" w:fill="auto"/>
+            <w:vAlign w:val="center"/>
+          </w:tcPr>
+          <w:p>
+            <w:pPr>
+              <w:keepNext w:val="0"/>
+              <w:keepLines w:val="0"/>
+              <w:widowControl/>
+              <w:suppressLineNumbers w:val="0"/>
+              <w:jc w:val="left"/>
+              <w:rPr>
+                <w:rFonts w:hint="default" w:ascii="Calibri" w:hAnsi="Calibri" w:cs="Calibri"/>
+                <w:sz w:val="20"/>
+                <w:szCs w:val="20"/>
+              </w:rPr>
+            </w:pPr>
+            <w:r>
+              <w:rPr>
+                <w:rFonts w:hint="default" w:ascii="Calibri" w:hAnsi="Calibri" w:eastAsia="SimSun" w:cs="Calibri"/>
+                <w:kern w:val="0"/>
+                <w:sz w:val="20"/>
+                <w:szCs w:val="20"/>
+                <w:lang w:val="en-US" w:eastAsia="zh-CN" w:bidi="ar"/>
+              </w:rPr>
+              <w:t>MntFishProducts</w:t>
+            </w:r>
+          </w:p>
+        </w:tc>
+        <w:tc>
+          <w:tcPr>
+            <w:tcW w:w="0" w:type="auto"/>
+            <w:tcBorders>
+              <w:top w:val="single" w:color="auto" w:sz="4" w:space="0"/>
+              <w:left w:val="single" w:color="auto" w:sz="4" w:space="0"/>
+              <w:bottom w:val="single" w:color="auto" w:sz="4" w:space="0"/>
+              <w:right w:val="single" w:color="auto" w:sz="4" w:space="0"/>
+            </w:tcBorders>
+            <w:shd w:val="clear" w:color="auto" w:fill="auto"/>
+            <w:vAlign w:val="center"/>
+          </w:tcPr>
+          <w:p>
+            <w:pPr>
+              <w:keepNext w:val="0"/>
+              <w:keepLines w:val="0"/>
+              <w:widowControl/>
+              <w:suppressLineNumbers w:val="0"/>
+              <w:jc w:val="left"/>
+              <w:rPr>
+                <w:rFonts w:hint="default" w:ascii="Calibri" w:hAnsi="Calibri" w:cs="Calibri"/>
+                <w:sz w:val="20"/>
+                <w:szCs w:val="20"/>
+              </w:rPr>
+            </w:pPr>
+            <w:r>
+              <w:rPr>
+                <w:rFonts w:hint="default" w:ascii="Calibri" w:hAnsi="Calibri" w:eastAsia="SimSun" w:cs="Calibri"/>
+                <w:kern w:val="0"/>
+                <w:sz w:val="20"/>
+                <w:szCs w:val="20"/>
+                <w:lang w:val="en-US" w:eastAsia="zh-CN" w:bidi="ar"/>
+              </w:rPr>
+              <w:t>int64</w:t>
+            </w:r>
+          </w:p>
+        </w:tc>
+        <w:tc>
+          <w:tcPr>
+            <w:tcW w:w="0" w:type="auto"/>
+            <w:tcBorders>
+              <w:top w:val="single" w:color="auto" w:sz="4" w:space="0"/>
+              <w:left w:val="single" w:color="auto" w:sz="4" w:space="0"/>
+              <w:bottom w:val="single" w:color="auto" w:sz="4" w:space="0"/>
+              <w:right w:val="single" w:color="auto" w:sz="4" w:space="0"/>
+            </w:tcBorders>
+            <w:shd w:val="clear" w:color="auto" w:fill="auto"/>
+            <w:vAlign w:val="center"/>
+          </w:tcPr>
+          <w:p>
+            <w:pPr>
+              <w:keepNext w:val="0"/>
+              <w:keepLines w:val="0"/>
+              <w:widowControl/>
+              <w:suppressLineNumbers w:val="0"/>
+              <w:jc w:val="left"/>
+              <w:rPr>
+                <w:rFonts w:hint="default" w:ascii="Calibri" w:hAnsi="Calibri" w:cs="Calibri"/>
+                <w:sz w:val="20"/>
+                <w:szCs w:val="20"/>
+              </w:rPr>
+            </w:pPr>
+            <w:r>
+              <w:rPr>
+                <w:rFonts w:hint="default" w:ascii="Calibri" w:hAnsi="Calibri" w:eastAsia="SimSun" w:cs="Calibri"/>
+                <w:kern w:val="0"/>
+                <w:sz w:val="20"/>
+                <w:szCs w:val="20"/>
+                <w:lang w:val="en-US" w:eastAsia="zh-CN" w:bidi="ar"/>
+              </w:rPr>
+              <w:t>MntSweetProducts</w:t>
+            </w:r>
+          </w:p>
+        </w:tc>
+        <w:tc>
+          <w:tcPr>
+            <w:tcW w:w="0" w:type="auto"/>
+            <w:tcBorders>
+              <w:top w:val="single" w:color="auto" w:sz="4" w:space="0"/>
+              <w:left w:val="single" w:color="auto" w:sz="4" w:space="0"/>
+              <w:bottom w:val="single" w:color="auto" w:sz="4" w:space="0"/>
+              <w:right w:val="single" w:color="auto" w:sz="4" w:space="0"/>
+            </w:tcBorders>
+            <w:shd w:val="clear" w:color="auto" w:fill="auto"/>
+            <w:vAlign w:val="center"/>
+          </w:tcPr>
+          <w:p>
+            <w:pPr>
+              <w:keepNext w:val="0"/>
+              <w:keepLines w:val="0"/>
+              <w:widowControl/>
+              <w:suppressLineNumbers w:val="0"/>
+              <w:jc w:val="left"/>
+              <w:rPr>
+                <w:rFonts w:hint="default" w:ascii="Calibri" w:hAnsi="Calibri" w:cs="Calibri"/>
+                <w:sz w:val="20"/>
+                <w:szCs w:val="20"/>
+              </w:rPr>
+            </w:pPr>
+            <w:r>
+              <w:rPr>
+                <w:rFonts w:hint="default" w:ascii="Calibri" w:hAnsi="Calibri" w:eastAsia="SimSun" w:cs="Calibri"/>
+                <w:kern w:val="0"/>
+                <w:sz w:val="20"/>
+                <w:szCs w:val="20"/>
+                <w:lang w:val="en-US" w:eastAsia="zh-CN" w:bidi="ar"/>
+              </w:rPr>
+              <w:t>int64</w:t>
+            </w:r>
+          </w:p>
+        </w:tc>
+        <w:tc>
+          <w:tcPr>
+            <w:tcW w:w="0" w:type="auto"/>
+            <w:tcBorders>
+              <w:top w:val="single" w:color="auto" w:sz="4" w:space="0"/>
+              <w:left w:val="single" w:color="auto" w:sz="4" w:space="0"/>
+              <w:bottom w:val="single" w:color="auto" w:sz="4" w:space="0"/>
+              <w:right w:val="single" w:color="auto" w:sz="4" w:space="0"/>
+            </w:tcBorders>
+            <w:shd w:val="clear" w:color="auto" w:fill="auto"/>
+            <w:vAlign w:val="center"/>
+          </w:tcPr>
+          <w:p>
+            <w:pPr>
+              <w:keepNext w:val="0"/>
+              <w:keepLines w:val="0"/>
+              <w:widowControl/>
+              <w:suppressLineNumbers w:val="0"/>
+              <w:jc w:val="left"/>
+              <w:rPr>
+                <w:rFonts w:hint="default" w:ascii="Calibri" w:hAnsi="Calibri" w:cs="Calibri"/>
+                <w:sz w:val="20"/>
+                <w:szCs w:val="20"/>
+              </w:rPr>
+            </w:pPr>
+            <w:r>
+              <w:rPr>
+                <w:rFonts w:hint="default" w:ascii="Calibri" w:hAnsi="Calibri" w:eastAsia="SimSun" w:cs="Calibri"/>
+                <w:kern w:val="0"/>
+                <w:sz w:val="20"/>
+                <w:szCs w:val="20"/>
+                <w:lang w:val="en-US" w:eastAsia="zh-CN" w:bidi="ar"/>
+              </w:rPr>
+              <w:t>MntGoldProds</w:t>
+            </w:r>
+          </w:p>
+        </w:tc>
+        <w:tc>
+          <w:tcPr>
+            <w:tcW w:w="0" w:type="auto"/>
+            <w:tcBorders>
+              <w:top w:val="single" w:color="auto" w:sz="4" w:space="0"/>
+              <w:left w:val="single" w:color="auto" w:sz="4" w:space="0"/>
+              <w:bottom w:val="single" w:color="auto" w:sz="4" w:space="0"/>
+              <w:right w:val="single" w:color="auto" w:sz="4" w:space="0"/>
+            </w:tcBorders>
+            <w:shd w:val="clear" w:color="auto" w:fill="auto"/>
+            <w:vAlign w:val="center"/>
+          </w:tcPr>
+          <w:p>
+            <w:pPr>
+              <w:keepNext w:val="0"/>
+              <w:keepLines w:val="0"/>
+              <w:widowControl/>
+              <w:suppressLineNumbers w:val="0"/>
+              <w:jc w:val="left"/>
+              <w:rPr>
+                <w:rFonts w:hint="default" w:ascii="Calibri" w:hAnsi="Calibri" w:cs="Calibri"/>
+                <w:sz w:val="20"/>
+                <w:szCs w:val="20"/>
+              </w:rPr>
+            </w:pPr>
+            <w:r>
+              <w:rPr>
+                <w:rFonts w:hint="default" w:ascii="Calibri" w:hAnsi="Calibri" w:eastAsia="SimSun" w:cs="Calibri"/>
+                <w:kern w:val="0"/>
+                <w:sz w:val="20"/>
+                <w:szCs w:val="20"/>
+                <w:lang w:val="en-US" w:eastAsia="zh-CN" w:bidi="ar"/>
+              </w:rPr>
+              <w:t>int64</w:t>
+            </w:r>
+          </w:p>
+        </w:tc>
+      </w:tr>
+      <w:tr>
+        <w:tblPrEx>
+          <w:tblBorders>
+            <w:top w:val="none" w:color="auto" w:sz="0" w:space="0"/>
+            <w:left w:val="none" w:color="auto" w:sz="0" w:space="0"/>
+            <w:bottom w:val="none" w:color="auto" w:sz="0" w:space="0"/>
+            <w:right w:val="none" w:color="auto" w:sz="0" w:space="0"/>
+            <w:insideH w:val="none" w:color="auto" w:sz="0" w:space="0"/>
+            <w:insideV w:val="none" w:color="auto" w:sz="0" w:space="0"/>
+          </w:tblBorders>
+          <w:tblCellMar>
+            <w:top w:w="15" w:type="dxa"/>
+            <w:left w:w="15" w:type="dxa"/>
+            <w:bottom w:w="15" w:type="dxa"/>
+            <w:right w:w="15" w:type="dxa"/>
+          </w:tblCellMar>
+        </w:tblPrEx>
+        <w:trPr>
+          <w:tblCellSpacing w:w="15" w:type="dxa"/>
+        </w:trPr>
+        <w:tc>
+          <w:tcPr>
+            <w:tcW w:w="0" w:type="auto"/>
+            <w:tcBorders>
+              <w:top w:val="single" w:color="auto" w:sz="4" w:space="0"/>
+              <w:left w:val="single" w:color="auto" w:sz="4" w:space="0"/>
+              <w:bottom w:val="single" w:color="auto" w:sz="4" w:space="0"/>
+              <w:right w:val="single" w:color="auto" w:sz="4" w:space="0"/>
+            </w:tcBorders>
+            <w:shd w:val="clear" w:color="auto" w:fill="auto"/>
+            <w:vAlign w:val="center"/>
+          </w:tcPr>
+          <w:p>
+            <w:pPr>
+              <w:keepNext w:val="0"/>
+              <w:keepLines w:val="0"/>
+              <w:widowControl/>
+              <w:suppressLineNumbers w:val="0"/>
+              <w:jc w:val="left"/>
+              <w:rPr>
+                <w:rFonts w:hint="default" w:ascii="Calibri" w:hAnsi="Calibri" w:cs="Calibri"/>
+                <w:sz w:val="20"/>
+                <w:szCs w:val="20"/>
+              </w:rPr>
+            </w:pPr>
+            <w:r>
+              <w:rPr>
+                <w:rFonts w:hint="default" w:ascii="Calibri" w:hAnsi="Calibri" w:eastAsia="SimSun" w:cs="Calibri"/>
+                <w:kern w:val="0"/>
+                <w:sz w:val="20"/>
+                <w:szCs w:val="20"/>
+                <w:lang w:val="en-US" w:eastAsia="zh-CN" w:bidi="ar"/>
+              </w:rPr>
+              <w:t>NumDealsPurchases</w:t>
+            </w:r>
+          </w:p>
+        </w:tc>
+        <w:tc>
+          <w:tcPr>
+            <w:tcW w:w="0" w:type="auto"/>
+            <w:tcBorders>
+              <w:top w:val="single" w:color="auto" w:sz="4" w:space="0"/>
+              <w:left w:val="single" w:color="auto" w:sz="4" w:space="0"/>
+              <w:bottom w:val="single" w:color="auto" w:sz="4" w:space="0"/>
+              <w:right w:val="single" w:color="auto" w:sz="4" w:space="0"/>
+            </w:tcBorders>
+            <w:shd w:val="clear" w:color="auto" w:fill="auto"/>
+            <w:vAlign w:val="center"/>
+          </w:tcPr>
+          <w:p>
+            <w:pPr>
+              <w:keepNext w:val="0"/>
+              <w:keepLines w:val="0"/>
+              <w:widowControl/>
+              <w:suppressLineNumbers w:val="0"/>
+              <w:jc w:val="left"/>
+              <w:rPr>
+                <w:rFonts w:hint="default" w:ascii="Calibri" w:hAnsi="Calibri" w:cs="Calibri"/>
+                <w:sz w:val="20"/>
+                <w:szCs w:val="20"/>
+              </w:rPr>
+            </w:pPr>
+            <w:r>
+              <w:rPr>
+                <w:rFonts w:hint="default" w:ascii="Calibri" w:hAnsi="Calibri" w:eastAsia="SimSun" w:cs="Calibri"/>
+                <w:kern w:val="0"/>
+                <w:sz w:val="20"/>
+                <w:szCs w:val="20"/>
+                <w:lang w:val="en-US" w:eastAsia="zh-CN" w:bidi="ar"/>
+              </w:rPr>
+              <w:t>int64</w:t>
+            </w:r>
+          </w:p>
+        </w:tc>
+        <w:tc>
+          <w:tcPr>
+            <w:tcW w:w="0" w:type="auto"/>
+            <w:tcBorders>
+              <w:top w:val="single" w:color="auto" w:sz="4" w:space="0"/>
+              <w:left w:val="single" w:color="auto" w:sz="4" w:space="0"/>
+              <w:bottom w:val="single" w:color="auto" w:sz="4" w:space="0"/>
+              <w:right w:val="single" w:color="auto" w:sz="4" w:space="0"/>
+            </w:tcBorders>
+            <w:shd w:val="clear" w:color="auto" w:fill="auto"/>
+            <w:vAlign w:val="center"/>
+          </w:tcPr>
+          <w:p>
+            <w:pPr>
+              <w:keepNext w:val="0"/>
+              <w:keepLines w:val="0"/>
+              <w:widowControl/>
+              <w:suppressLineNumbers w:val="0"/>
+              <w:jc w:val="left"/>
+              <w:rPr>
+                <w:rFonts w:hint="default" w:ascii="Calibri" w:hAnsi="Calibri" w:cs="Calibri"/>
+                <w:sz w:val="20"/>
+                <w:szCs w:val="20"/>
+              </w:rPr>
+            </w:pPr>
+            <w:r>
+              <w:rPr>
+                <w:rFonts w:hint="default" w:ascii="Calibri" w:hAnsi="Calibri" w:eastAsia="SimSun" w:cs="Calibri"/>
+                <w:kern w:val="0"/>
+                <w:sz w:val="20"/>
+                <w:szCs w:val="20"/>
+                <w:lang w:val="en-US" w:eastAsia="zh-CN" w:bidi="ar"/>
+              </w:rPr>
+              <w:t>NumWebPurchases</w:t>
+            </w:r>
+          </w:p>
+        </w:tc>
+        <w:tc>
+          <w:tcPr>
+            <w:tcW w:w="0" w:type="auto"/>
+            <w:tcBorders>
+              <w:top w:val="single" w:color="auto" w:sz="4" w:space="0"/>
+              <w:left w:val="single" w:color="auto" w:sz="4" w:space="0"/>
+              <w:bottom w:val="single" w:color="auto" w:sz="4" w:space="0"/>
+              <w:right w:val="single" w:color="auto" w:sz="4" w:space="0"/>
+            </w:tcBorders>
+            <w:shd w:val="clear" w:color="auto" w:fill="auto"/>
+            <w:vAlign w:val="center"/>
+          </w:tcPr>
+          <w:p>
+            <w:pPr>
+              <w:keepNext w:val="0"/>
+              <w:keepLines w:val="0"/>
+              <w:widowControl/>
+              <w:suppressLineNumbers w:val="0"/>
+              <w:jc w:val="left"/>
+              <w:rPr>
+                <w:rFonts w:hint="default" w:ascii="Calibri" w:hAnsi="Calibri" w:cs="Calibri"/>
+                <w:sz w:val="20"/>
+                <w:szCs w:val="20"/>
+              </w:rPr>
+            </w:pPr>
+            <w:r>
+              <w:rPr>
+                <w:rFonts w:hint="default" w:ascii="Calibri" w:hAnsi="Calibri" w:eastAsia="SimSun" w:cs="Calibri"/>
+                <w:kern w:val="0"/>
+                <w:sz w:val="20"/>
+                <w:szCs w:val="20"/>
+                <w:lang w:val="en-US" w:eastAsia="zh-CN" w:bidi="ar"/>
+              </w:rPr>
+              <w:t>int64</w:t>
+            </w:r>
+          </w:p>
+        </w:tc>
+        <w:tc>
+          <w:tcPr>
+            <w:tcW w:w="0" w:type="auto"/>
+            <w:tcBorders>
+              <w:top w:val="single" w:color="auto" w:sz="4" w:space="0"/>
+              <w:left w:val="single" w:color="auto" w:sz="4" w:space="0"/>
+              <w:bottom w:val="single" w:color="auto" w:sz="4" w:space="0"/>
+              <w:right w:val="single" w:color="auto" w:sz="4" w:space="0"/>
+            </w:tcBorders>
+            <w:shd w:val="clear" w:color="auto" w:fill="auto"/>
+            <w:vAlign w:val="center"/>
+          </w:tcPr>
+          <w:p>
+            <w:pPr>
+              <w:keepNext w:val="0"/>
+              <w:keepLines w:val="0"/>
+              <w:widowControl/>
+              <w:suppressLineNumbers w:val="0"/>
+              <w:jc w:val="left"/>
+              <w:rPr>
+                <w:rFonts w:hint="default" w:ascii="Calibri" w:hAnsi="Calibri" w:cs="Calibri"/>
+                <w:sz w:val="20"/>
+                <w:szCs w:val="20"/>
+              </w:rPr>
+            </w:pPr>
+            <w:r>
+              <w:rPr>
+                <w:rFonts w:hint="default" w:ascii="Calibri" w:hAnsi="Calibri" w:eastAsia="SimSun" w:cs="Calibri"/>
+                <w:kern w:val="0"/>
+                <w:sz w:val="20"/>
+                <w:szCs w:val="20"/>
+                <w:lang w:val="en-US" w:eastAsia="zh-CN" w:bidi="ar"/>
+              </w:rPr>
+              <w:t>NumCatalogPurchases</w:t>
+            </w:r>
+          </w:p>
+        </w:tc>
+        <w:tc>
+          <w:tcPr>
+            <w:tcW w:w="0" w:type="auto"/>
+            <w:tcBorders>
+              <w:top w:val="single" w:color="auto" w:sz="4" w:space="0"/>
+              <w:left w:val="single" w:color="auto" w:sz="4" w:space="0"/>
+              <w:bottom w:val="single" w:color="auto" w:sz="4" w:space="0"/>
+              <w:right w:val="single" w:color="auto" w:sz="4" w:space="0"/>
+            </w:tcBorders>
+            <w:shd w:val="clear" w:color="auto" w:fill="auto"/>
+            <w:vAlign w:val="center"/>
+          </w:tcPr>
+          <w:p>
+            <w:pPr>
+              <w:keepNext w:val="0"/>
+              <w:keepLines w:val="0"/>
+              <w:widowControl/>
+              <w:suppressLineNumbers w:val="0"/>
+              <w:jc w:val="left"/>
+              <w:rPr>
+                <w:rFonts w:hint="default" w:ascii="Calibri" w:hAnsi="Calibri" w:cs="Calibri"/>
+                <w:sz w:val="20"/>
+                <w:szCs w:val="20"/>
+              </w:rPr>
+            </w:pPr>
+            <w:r>
+              <w:rPr>
+                <w:rFonts w:hint="default" w:ascii="Calibri" w:hAnsi="Calibri" w:eastAsia="SimSun" w:cs="Calibri"/>
+                <w:kern w:val="0"/>
+                <w:sz w:val="20"/>
+                <w:szCs w:val="20"/>
+                <w:lang w:val="en-US" w:eastAsia="zh-CN" w:bidi="ar"/>
+              </w:rPr>
+              <w:t>int64</w:t>
+            </w:r>
+          </w:p>
+        </w:tc>
+      </w:tr>
+      <w:tr>
+        <w:tblPrEx>
+          <w:tblBorders>
+            <w:top w:val="none" w:color="auto" w:sz="0" w:space="0"/>
+            <w:left w:val="none" w:color="auto" w:sz="0" w:space="0"/>
+            <w:bottom w:val="none" w:color="auto" w:sz="0" w:space="0"/>
+            <w:right w:val="none" w:color="auto" w:sz="0" w:space="0"/>
+            <w:insideH w:val="none" w:color="auto" w:sz="0" w:space="0"/>
+            <w:insideV w:val="none" w:color="auto" w:sz="0" w:space="0"/>
+          </w:tblBorders>
+          <w:tblCellMar>
+            <w:top w:w="15" w:type="dxa"/>
+            <w:left w:w="15" w:type="dxa"/>
+            <w:bottom w:w="15" w:type="dxa"/>
+            <w:right w:w="15" w:type="dxa"/>
+          </w:tblCellMar>
+        </w:tblPrEx>
+        <w:trPr>
+          <w:tblCellSpacing w:w="15" w:type="dxa"/>
+        </w:trPr>
+        <w:tc>
+          <w:tcPr>
+            <w:tcW w:w="0" w:type="auto"/>
+            <w:tcBorders>
+              <w:top w:val="single" w:color="auto" w:sz="4" w:space="0"/>
+              <w:left w:val="single" w:color="auto" w:sz="4" w:space="0"/>
+              <w:bottom w:val="single" w:color="auto" w:sz="4" w:space="0"/>
+              <w:right w:val="single" w:color="auto" w:sz="4" w:space="0"/>
+            </w:tcBorders>
+            <w:shd w:val="clear" w:color="auto" w:fill="auto"/>
+            <w:vAlign w:val="center"/>
+          </w:tcPr>
+          <w:p>
+            <w:pPr>
+              <w:keepNext w:val="0"/>
+              <w:keepLines w:val="0"/>
+              <w:widowControl/>
+              <w:suppressLineNumbers w:val="0"/>
+              <w:jc w:val="left"/>
+              <w:rPr>
+                <w:rFonts w:hint="default" w:ascii="Calibri" w:hAnsi="Calibri" w:cs="Calibri"/>
+                <w:sz w:val="20"/>
+                <w:szCs w:val="20"/>
+              </w:rPr>
+            </w:pPr>
+            <w:r>
+              <w:rPr>
+                <w:rFonts w:hint="default" w:ascii="Calibri" w:hAnsi="Calibri" w:eastAsia="SimSun" w:cs="Calibri"/>
+                <w:kern w:val="0"/>
+                <w:sz w:val="20"/>
+                <w:szCs w:val="20"/>
+                <w:lang w:val="en-US" w:eastAsia="zh-CN" w:bidi="ar"/>
+              </w:rPr>
+              <w:t>NumStorePurchases</w:t>
+            </w:r>
+          </w:p>
+        </w:tc>
+        <w:tc>
+          <w:tcPr>
+            <w:tcW w:w="0" w:type="auto"/>
+            <w:tcBorders>
+              <w:top w:val="single" w:color="auto" w:sz="4" w:space="0"/>
+              <w:left w:val="single" w:color="auto" w:sz="4" w:space="0"/>
+              <w:bottom w:val="single" w:color="auto" w:sz="4" w:space="0"/>
+              <w:right w:val="single" w:color="auto" w:sz="4" w:space="0"/>
+            </w:tcBorders>
+            <w:shd w:val="clear" w:color="auto" w:fill="auto"/>
+            <w:vAlign w:val="center"/>
+          </w:tcPr>
+          <w:p>
+            <w:pPr>
+              <w:keepNext w:val="0"/>
+              <w:keepLines w:val="0"/>
+              <w:widowControl/>
+              <w:suppressLineNumbers w:val="0"/>
+              <w:jc w:val="left"/>
+              <w:rPr>
+                <w:rFonts w:hint="default" w:ascii="Calibri" w:hAnsi="Calibri" w:cs="Calibri"/>
+                <w:sz w:val="20"/>
+                <w:szCs w:val="20"/>
+              </w:rPr>
+            </w:pPr>
+            <w:r>
+              <w:rPr>
+                <w:rFonts w:hint="default" w:ascii="Calibri" w:hAnsi="Calibri" w:eastAsia="SimSun" w:cs="Calibri"/>
+                <w:kern w:val="0"/>
+                <w:sz w:val="20"/>
+                <w:szCs w:val="20"/>
+                <w:lang w:val="en-US" w:eastAsia="zh-CN" w:bidi="ar"/>
+              </w:rPr>
+              <w:t>int64</w:t>
+            </w:r>
+          </w:p>
+        </w:tc>
+        <w:tc>
+          <w:tcPr>
+            <w:tcW w:w="0" w:type="auto"/>
+            <w:tcBorders>
+              <w:top w:val="single" w:color="auto" w:sz="4" w:space="0"/>
+              <w:left w:val="single" w:color="auto" w:sz="4" w:space="0"/>
+              <w:bottom w:val="single" w:color="auto" w:sz="4" w:space="0"/>
+              <w:right w:val="single" w:color="auto" w:sz="4" w:space="0"/>
+            </w:tcBorders>
+            <w:shd w:val="clear" w:color="auto" w:fill="auto"/>
+            <w:vAlign w:val="center"/>
+          </w:tcPr>
+          <w:p>
+            <w:pPr>
+              <w:keepNext w:val="0"/>
+              <w:keepLines w:val="0"/>
+              <w:widowControl/>
+              <w:suppressLineNumbers w:val="0"/>
+              <w:jc w:val="left"/>
+              <w:rPr>
+                <w:rFonts w:hint="default" w:ascii="Calibri" w:hAnsi="Calibri" w:cs="Calibri"/>
+                <w:sz w:val="20"/>
+                <w:szCs w:val="20"/>
+              </w:rPr>
+            </w:pPr>
+            <w:r>
+              <w:rPr>
+                <w:rFonts w:hint="default" w:ascii="Calibri" w:hAnsi="Calibri" w:eastAsia="SimSun" w:cs="Calibri"/>
+                <w:kern w:val="0"/>
+                <w:sz w:val="20"/>
+                <w:szCs w:val="20"/>
+                <w:lang w:val="en-US" w:eastAsia="zh-CN" w:bidi="ar"/>
+              </w:rPr>
+              <w:t>NumWebVisitsMonth</w:t>
+            </w:r>
+          </w:p>
+        </w:tc>
+        <w:tc>
+          <w:tcPr>
+            <w:tcW w:w="0" w:type="auto"/>
+            <w:tcBorders>
+              <w:top w:val="single" w:color="auto" w:sz="4" w:space="0"/>
+              <w:left w:val="single" w:color="auto" w:sz="4" w:space="0"/>
+              <w:bottom w:val="single" w:color="auto" w:sz="4" w:space="0"/>
+              <w:right w:val="single" w:color="auto" w:sz="4" w:space="0"/>
+            </w:tcBorders>
+            <w:shd w:val="clear" w:color="auto" w:fill="auto"/>
+            <w:vAlign w:val="center"/>
+          </w:tcPr>
+          <w:p>
+            <w:pPr>
+              <w:keepNext w:val="0"/>
+              <w:keepLines w:val="0"/>
+              <w:widowControl/>
+              <w:suppressLineNumbers w:val="0"/>
+              <w:jc w:val="left"/>
+              <w:rPr>
+                <w:rFonts w:hint="default" w:ascii="Calibri" w:hAnsi="Calibri" w:cs="Calibri"/>
+                <w:sz w:val="20"/>
+                <w:szCs w:val="20"/>
+              </w:rPr>
+            </w:pPr>
+            <w:r>
+              <w:rPr>
+                <w:rFonts w:hint="default" w:ascii="Calibri" w:hAnsi="Calibri" w:eastAsia="SimSun" w:cs="Calibri"/>
+                <w:kern w:val="0"/>
+                <w:sz w:val="20"/>
+                <w:szCs w:val="20"/>
+                <w:lang w:val="en-US" w:eastAsia="zh-CN" w:bidi="ar"/>
+              </w:rPr>
+              <w:t>int64</w:t>
+            </w:r>
+          </w:p>
+        </w:tc>
+        <w:tc>
+          <w:tcPr>
+            <w:tcW w:w="0" w:type="auto"/>
+            <w:tcBorders>
+              <w:top w:val="single" w:color="auto" w:sz="4" w:space="0"/>
+              <w:left w:val="single" w:color="auto" w:sz="4" w:space="0"/>
+              <w:bottom w:val="single" w:color="auto" w:sz="4" w:space="0"/>
+              <w:right w:val="single" w:color="auto" w:sz="4" w:space="0"/>
+            </w:tcBorders>
+            <w:shd w:val="clear" w:color="auto" w:fill="auto"/>
+            <w:vAlign w:val="center"/>
+          </w:tcPr>
+          <w:p>
+            <w:pPr>
+              <w:keepNext w:val="0"/>
+              <w:keepLines w:val="0"/>
+              <w:widowControl/>
+              <w:suppressLineNumbers w:val="0"/>
+              <w:jc w:val="left"/>
+              <w:rPr>
+                <w:rFonts w:hint="default" w:ascii="Calibri" w:hAnsi="Calibri" w:cs="Calibri"/>
+                <w:sz w:val="20"/>
+                <w:szCs w:val="20"/>
+              </w:rPr>
+            </w:pPr>
+            <w:r>
+              <w:rPr>
+                <w:rFonts w:hint="default" w:ascii="Calibri" w:hAnsi="Calibri" w:eastAsia="SimSun" w:cs="Calibri"/>
+                <w:kern w:val="0"/>
+                <w:sz w:val="20"/>
+                <w:szCs w:val="20"/>
+                <w:lang w:val="en-US" w:eastAsia="zh-CN" w:bidi="ar"/>
+              </w:rPr>
+              <w:t>AcceptedCmp3</w:t>
+            </w:r>
+          </w:p>
+        </w:tc>
+        <w:tc>
+          <w:tcPr>
+            <w:tcW w:w="0" w:type="auto"/>
+            <w:tcBorders>
+              <w:top w:val="single" w:color="auto" w:sz="4" w:space="0"/>
+              <w:left w:val="single" w:color="auto" w:sz="4" w:space="0"/>
+              <w:bottom w:val="single" w:color="auto" w:sz="4" w:space="0"/>
+              <w:right w:val="single" w:color="auto" w:sz="4" w:space="0"/>
+            </w:tcBorders>
+            <w:shd w:val="clear" w:color="auto" w:fill="auto"/>
+            <w:vAlign w:val="center"/>
+          </w:tcPr>
+          <w:p>
+            <w:pPr>
+              <w:keepNext w:val="0"/>
+              <w:keepLines w:val="0"/>
+              <w:widowControl/>
+              <w:suppressLineNumbers w:val="0"/>
+              <w:jc w:val="left"/>
+              <w:rPr>
+                <w:rFonts w:hint="default" w:ascii="Calibri" w:hAnsi="Calibri" w:cs="Calibri"/>
+                <w:sz w:val="20"/>
+                <w:szCs w:val="20"/>
+              </w:rPr>
+            </w:pPr>
+            <w:r>
+              <w:rPr>
+                <w:rFonts w:hint="default" w:ascii="Calibri" w:hAnsi="Calibri" w:eastAsia="SimSun" w:cs="Calibri"/>
+                <w:kern w:val="0"/>
+                <w:sz w:val="20"/>
+                <w:szCs w:val="20"/>
+                <w:lang w:val="en-US" w:eastAsia="zh-CN" w:bidi="ar"/>
+              </w:rPr>
+              <w:t>int64</w:t>
+            </w:r>
+          </w:p>
+        </w:tc>
+      </w:tr>
+      <w:tr>
+        <w:tblPrEx>
+          <w:tblBorders>
+            <w:top w:val="none" w:color="auto" w:sz="0" w:space="0"/>
+            <w:left w:val="none" w:color="auto" w:sz="0" w:space="0"/>
+            <w:bottom w:val="none" w:color="auto" w:sz="0" w:space="0"/>
+            <w:right w:val="none" w:color="auto" w:sz="0" w:space="0"/>
+            <w:insideH w:val="none" w:color="auto" w:sz="0" w:space="0"/>
+            <w:insideV w:val="none" w:color="auto" w:sz="0" w:space="0"/>
+          </w:tblBorders>
+          <w:tblCellMar>
+            <w:top w:w="15" w:type="dxa"/>
+            <w:left w:w="15" w:type="dxa"/>
+            <w:bottom w:w="15" w:type="dxa"/>
+            <w:right w:w="15" w:type="dxa"/>
+          </w:tblCellMar>
+        </w:tblPrEx>
+        <w:trPr>
+          <w:tblCellSpacing w:w="15" w:type="dxa"/>
+        </w:trPr>
+        <w:tc>
+          <w:tcPr>
+            <w:tcW w:w="0" w:type="auto"/>
+            <w:tcBorders>
+              <w:top w:val="single" w:color="auto" w:sz="4" w:space="0"/>
+              <w:left w:val="single" w:color="auto" w:sz="4" w:space="0"/>
+              <w:bottom w:val="single" w:color="auto" w:sz="4" w:space="0"/>
+              <w:right w:val="single" w:color="auto" w:sz="4" w:space="0"/>
+            </w:tcBorders>
+            <w:shd w:val="clear" w:color="auto" w:fill="auto"/>
+            <w:vAlign w:val="center"/>
+          </w:tcPr>
+          <w:p>
+            <w:pPr>
+              <w:keepNext w:val="0"/>
+              <w:keepLines w:val="0"/>
+              <w:widowControl/>
+              <w:suppressLineNumbers w:val="0"/>
+              <w:jc w:val="left"/>
+              <w:rPr>
+                <w:rFonts w:hint="default" w:ascii="Calibri" w:hAnsi="Calibri" w:cs="Calibri"/>
+                <w:sz w:val="20"/>
+                <w:szCs w:val="20"/>
+              </w:rPr>
+            </w:pPr>
+            <w:r>
+              <w:rPr>
+                <w:rFonts w:hint="default" w:ascii="Calibri" w:hAnsi="Calibri" w:eastAsia="SimSun" w:cs="Calibri"/>
+                <w:kern w:val="0"/>
+                <w:sz w:val="20"/>
+                <w:szCs w:val="20"/>
+                <w:lang w:val="en-US" w:eastAsia="zh-CN" w:bidi="ar"/>
+              </w:rPr>
+              <w:t>AcceptedCmp4</w:t>
+            </w:r>
+          </w:p>
+        </w:tc>
+        <w:tc>
+          <w:tcPr>
+            <w:tcW w:w="0" w:type="auto"/>
+            <w:tcBorders>
+              <w:top w:val="single" w:color="auto" w:sz="4" w:space="0"/>
+              <w:left w:val="single" w:color="auto" w:sz="4" w:space="0"/>
+              <w:bottom w:val="single" w:color="auto" w:sz="4" w:space="0"/>
+              <w:right w:val="single" w:color="auto" w:sz="4" w:space="0"/>
+            </w:tcBorders>
+            <w:shd w:val="clear" w:color="auto" w:fill="auto"/>
+            <w:vAlign w:val="center"/>
+          </w:tcPr>
+          <w:p>
+            <w:pPr>
+              <w:keepNext w:val="0"/>
+              <w:keepLines w:val="0"/>
+              <w:widowControl/>
+              <w:suppressLineNumbers w:val="0"/>
+              <w:jc w:val="left"/>
+              <w:rPr>
+                <w:rFonts w:hint="default" w:ascii="Calibri" w:hAnsi="Calibri" w:cs="Calibri"/>
+                <w:sz w:val="20"/>
+                <w:szCs w:val="20"/>
+              </w:rPr>
+            </w:pPr>
+            <w:r>
+              <w:rPr>
+                <w:rFonts w:hint="default" w:ascii="Calibri" w:hAnsi="Calibri" w:eastAsia="SimSun" w:cs="Calibri"/>
+                <w:kern w:val="0"/>
+                <w:sz w:val="20"/>
+                <w:szCs w:val="20"/>
+                <w:lang w:val="en-US" w:eastAsia="zh-CN" w:bidi="ar"/>
+              </w:rPr>
+              <w:t>int64</w:t>
+            </w:r>
+          </w:p>
+        </w:tc>
+        <w:tc>
+          <w:tcPr>
+            <w:tcW w:w="0" w:type="auto"/>
+            <w:tcBorders>
+              <w:top w:val="single" w:color="auto" w:sz="4" w:space="0"/>
+              <w:left w:val="single" w:color="auto" w:sz="4" w:space="0"/>
+              <w:bottom w:val="single" w:color="auto" w:sz="4" w:space="0"/>
+              <w:right w:val="single" w:color="auto" w:sz="4" w:space="0"/>
+            </w:tcBorders>
+            <w:shd w:val="clear" w:color="auto" w:fill="auto"/>
+            <w:vAlign w:val="center"/>
+          </w:tcPr>
+          <w:p>
+            <w:pPr>
+              <w:keepNext w:val="0"/>
+              <w:keepLines w:val="0"/>
+              <w:widowControl/>
+              <w:suppressLineNumbers w:val="0"/>
+              <w:jc w:val="left"/>
+              <w:rPr>
+                <w:rFonts w:hint="default" w:ascii="Calibri" w:hAnsi="Calibri" w:cs="Calibri"/>
+                <w:sz w:val="20"/>
+                <w:szCs w:val="20"/>
+              </w:rPr>
+            </w:pPr>
+            <w:r>
+              <w:rPr>
+                <w:rFonts w:hint="default" w:ascii="Calibri" w:hAnsi="Calibri" w:eastAsia="SimSun" w:cs="Calibri"/>
+                <w:kern w:val="0"/>
+                <w:sz w:val="20"/>
+                <w:szCs w:val="20"/>
+                <w:lang w:val="en-US" w:eastAsia="zh-CN" w:bidi="ar"/>
+              </w:rPr>
+              <w:t>AcceptedCmp5</w:t>
+            </w:r>
+          </w:p>
+        </w:tc>
+        <w:tc>
+          <w:tcPr>
+            <w:tcW w:w="0" w:type="auto"/>
+            <w:tcBorders>
+              <w:top w:val="single" w:color="auto" w:sz="4" w:space="0"/>
+              <w:left w:val="single" w:color="auto" w:sz="4" w:space="0"/>
+              <w:bottom w:val="single" w:color="auto" w:sz="4" w:space="0"/>
+              <w:right w:val="single" w:color="auto" w:sz="4" w:space="0"/>
+            </w:tcBorders>
+            <w:shd w:val="clear" w:color="auto" w:fill="auto"/>
+            <w:vAlign w:val="center"/>
+          </w:tcPr>
+          <w:p>
+            <w:pPr>
+              <w:keepNext w:val="0"/>
+              <w:keepLines w:val="0"/>
+              <w:widowControl/>
+              <w:suppressLineNumbers w:val="0"/>
+              <w:jc w:val="left"/>
+              <w:rPr>
+                <w:rFonts w:hint="default" w:ascii="Calibri" w:hAnsi="Calibri" w:cs="Calibri"/>
+                <w:sz w:val="20"/>
+                <w:szCs w:val="20"/>
+              </w:rPr>
+            </w:pPr>
+            <w:r>
+              <w:rPr>
+                <w:rFonts w:hint="default" w:ascii="Calibri" w:hAnsi="Calibri" w:eastAsia="SimSun" w:cs="Calibri"/>
+                <w:kern w:val="0"/>
+                <w:sz w:val="20"/>
+                <w:szCs w:val="20"/>
+                <w:lang w:val="en-US" w:eastAsia="zh-CN" w:bidi="ar"/>
+              </w:rPr>
+              <w:t>int64</w:t>
+            </w:r>
+          </w:p>
+        </w:tc>
+        <w:tc>
+          <w:tcPr>
+            <w:tcW w:w="0" w:type="auto"/>
+            <w:tcBorders>
+              <w:top w:val="single" w:color="auto" w:sz="4" w:space="0"/>
+              <w:left w:val="single" w:color="auto" w:sz="4" w:space="0"/>
+              <w:bottom w:val="single" w:color="auto" w:sz="4" w:space="0"/>
+              <w:right w:val="single" w:color="auto" w:sz="4" w:space="0"/>
+            </w:tcBorders>
+            <w:shd w:val="clear" w:color="auto" w:fill="auto"/>
+            <w:vAlign w:val="center"/>
+          </w:tcPr>
+          <w:p>
+            <w:pPr>
+              <w:keepNext w:val="0"/>
+              <w:keepLines w:val="0"/>
+              <w:widowControl/>
+              <w:suppressLineNumbers w:val="0"/>
+              <w:jc w:val="left"/>
+              <w:rPr>
+                <w:rFonts w:hint="default" w:ascii="Calibri" w:hAnsi="Calibri" w:cs="Calibri"/>
+                <w:sz w:val="20"/>
+                <w:szCs w:val="20"/>
+              </w:rPr>
+            </w:pPr>
+            <w:r>
+              <w:rPr>
+                <w:rFonts w:hint="default" w:ascii="Calibri" w:hAnsi="Calibri" w:eastAsia="SimSun" w:cs="Calibri"/>
+                <w:kern w:val="0"/>
+                <w:sz w:val="20"/>
+                <w:szCs w:val="20"/>
+                <w:lang w:val="en-US" w:eastAsia="zh-CN" w:bidi="ar"/>
+              </w:rPr>
+              <w:t>AcceptedCmp1</w:t>
             </w:r>
           </w:p>
         </w:tc>
@@ -4765,7 +6223,7 @@
                 <w:szCs w:val="20"/>
                 <w:lang w:val="en-US" w:eastAsia="zh-CN" w:bidi="ar"/>
               </w:rPr>
-              <w:t>Teenhome</w:t>
+              <w:t>AcceptedCmp2</w:t>
             </w:r>
           </w:p>
         </w:tc>
@@ -4839,81 +6297,81 @@
                 <w:szCs w:val="20"/>
                 <w:lang w:val="en-US" w:eastAsia="zh-CN" w:bidi="ar"/>
               </w:rPr>
-              <w:t>Dt_Customer</w:t>
-            </w:r>
-          </w:p>
-        </w:tc>
-        <w:tc>
-          <w:tcPr>
-            <w:tcW w:w="0" w:type="auto"/>
-            <w:tcBorders>
-              <w:top w:val="single" w:color="auto" w:sz="4" w:space="0"/>
-              <w:left w:val="single" w:color="auto" w:sz="4" w:space="0"/>
-              <w:bottom w:val="single" w:color="auto" w:sz="4" w:space="0"/>
-              <w:right w:val="single" w:color="auto" w:sz="4" w:space="0"/>
-            </w:tcBorders>
-            <w:shd w:val="clear" w:color="auto" w:fill="auto"/>
-            <w:vAlign w:val="center"/>
-          </w:tcPr>
-          <w:p>
-            <w:pPr>
-              <w:keepNext w:val="0"/>
-              <w:keepLines w:val="0"/>
-              <w:widowControl/>
-              <w:suppressLineNumbers w:val="0"/>
-              <w:jc w:val="left"/>
-              <w:rPr>
-                <w:rFonts w:hint="default" w:ascii="Calibri" w:hAnsi="Calibri" w:cs="Calibri"/>
-                <w:sz w:val="20"/>
-                <w:szCs w:val="20"/>
-              </w:rPr>
-            </w:pPr>
-            <w:r>
-              <w:rPr>
-                <w:rFonts w:hint="default" w:ascii="Calibri" w:hAnsi="Calibri" w:eastAsia="SimSun" w:cs="Calibri"/>
-                <w:kern w:val="0"/>
-                <w:sz w:val="20"/>
-                <w:szCs w:val="20"/>
-                <w:lang w:val="en-US" w:eastAsia="zh-CN" w:bidi="ar"/>
-              </w:rPr>
-              <w:t>datetime64[ns]</w:t>
-            </w:r>
-          </w:p>
-        </w:tc>
-        <w:tc>
-          <w:tcPr>
-            <w:tcW w:w="0" w:type="auto"/>
-            <w:tcBorders>
-              <w:top w:val="single" w:color="auto" w:sz="4" w:space="0"/>
-              <w:left w:val="single" w:color="auto" w:sz="4" w:space="0"/>
-              <w:bottom w:val="single" w:color="auto" w:sz="4" w:space="0"/>
-              <w:right w:val="single" w:color="auto" w:sz="4" w:space="0"/>
-            </w:tcBorders>
-            <w:shd w:val="clear" w:color="auto" w:fill="auto"/>
-            <w:vAlign w:val="center"/>
-          </w:tcPr>
-          <w:p>
-            <w:pPr>
-              <w:keepNext w:val="0"/>
-              <w:keepLines w:val="0"/>
-              <w:widowControl/>
-              <w:suppressLineNumbers w:val="0"/>
-              <w:jc w:val="left"/>
-              <w:rPr>
-                <w:rFonts w:hint="default" w:ascii="Calibri" w:hAnsi="Calibri" w:cs="Calibri"/>
-                <w:sz w:val="20"/>
-                <w:szCs w:val="20"/>
-              </w:rPr>
-            </w:pPr>
-            <w:r>
-              <w:rPr>
-                <w:rFonts w:hint="default" w:ascii="Calibri" w:hAnsi="Calibri" w:eastAsia="SimSun" w:cs="Calibri"/>
-                <w:kern w:val="0"/>
-                <w:sz w:val="20"/>
-                <w:szCs w:val="20"/>
-                <w:lang w:val="en-US" w:eastAsia="zh-CN" w:bidi="ar"/>
-              </w:rPr>
-              <w:t>Recency</w:t>
+              <w:t>Response</w:t>
+            </w:r>
+          </w:p>
+        </w:tc>
+        <w:tc>
+          <w:tcPr>
+            <w:tcW w:w="0" w:type="auto"/>
+            <w:tcBorders>
+              <w:top w:val="single" w:color="auto" w:sz="4" w:space="0"/>
+              <w:left w:val="single" w:color="auto" w:sz="4" w:space="0"/>
+              <w:bottom w:val="single" w:color="auto" w:sz="4" w:space="0"/>
+              <w:right w:val="single" w:color="auto" w:sz="4" w:space="0"/>
+            </w:tcBorders>
+            <w:shd w:val="clear" w:color="auto" w:fill="auto"/>
+            <w:vAlign w:val="center"/>
+          </w:tcPr>
+          <w:p>
+            <w:pPr>
+              <w:keepNext w:val="0"/>
+              <w:keepLines w:val="0"/>
+              <w:widowControl/>
+              <w:suppressLineNumbers w:val="0"/>
+              <w:jc w:val="left"/>
+              <w:rPr>
+                <w:rFonts w:hint="default" w:ascii="Calibri" w:hAnsi="Calibri" w:cs="Calibri"/>
+                <w:sz w:val="20"/>
+                <w:szCs w:val="20"/>
+              </w:rPr>
+            </w:pPr>
+            <w:r>
+              <w:rPr>
+                <w:rFonts w:hint="default" w:ascii="Calibri" w:hAnsi="Calibri" w:eastAsia="SimSun" w:cs="Calibri"/>
+                <w:kern w:val="0"/>
+                <w:sz w:val="20"/>
+                <w:szCs w:val="20"/>
+                <w:lang w:val="en-US" w:eastAsia="zh-CN" w:bidi="ar"/>
+              </w:rPr>
+              <w:t>int64</w:t>
+            </w:r>
+          </w:p>
+        </w:tc>
+        <w:tc>
+          <w:tcPr>
+            <w:tcW w:w="0" w:type="auto"/>
+            <w:tcBorders>
+              <w:top w:val="single" w:color="auto" w:sz="4" w:space="0"/>
+              <w:left w:val="single" w:color="auto" w:sz="4" w:space="0"/>
+              <w:bottom w:val="single" w:color="auto" w:sz="4" w:space="0"/>
+              <w:right w:val="single" w:color="auto" w:sz="4" w:space="0"/>
+            </w:tcBorders>
+            <w:shd w:val="clear" w:color="auto" w:fill="auto"/>
+            <w:vAlign w:val="center"/>
+          </w:tcPr>
+          <w:p>
+            <w:pPr>
+              <w:keepNext w:val="0"/>
+              <w:keepLines w:val="0"/>
+              <w:widowControl/>
+              <w:suppressLineNumbers w:val="0"/>
+              <w:jc w:val="left"/>
+              <w:rPr>
+                <w:rFonts w:hint="default" w:ascii="Calibri" w:hAnsi="Calibri" w:cs="Calibri"/>
+                <w:sz w:val="20"/>
+                <w:szCs w:val="20"/>
+              </w:rPr>
+            </w:pPr>
+            <w:r>
+              <w:rPr>
+                <w:rFonts w:hint="default" w:ascii="Calibri" w:hAnsi="Calibri" w:eastAsia="SimSun" w:cs="Calibri"/>
+                <w:kern w:val="0"/>
+                <w:sz w:val="20"/>
+                <w:szCs w:val="20"/>
+                <w:lang w:val="en-US" w:eastAsia="zh-CN" w:bidi="ar"/>
+              </w:rPr>
+              <w:t>Complain</w:t>
             </w:r>
           </w:p>
         </w:tc>
@@ -4965,1471 +6423,6 @@
             <w:insideH w:val="none" w:color="auto" w:sz="0" w:space="0"/>
             <w:insideV w:val="none" w:color="auto" w:sz="0" w:space="0"/>
           </w:tblBorders>
-          <w:shd w:val="clear" w:color="auto" w:fill="auto"/>
-          <w:tblCellMar>
-            <w:top w:w="15" w:type="dxa"/>
-            <w:left w:w="15" w:type="dxa"/>
-            <w:bottom w:w="15" w:type="dxa"/>
-            <w:right w:w="15" w:type="dxa"/>
-          </w:tblCellMar>
-        </w:tblPrEx>
-        <w:trPr>
-          <w:tblCellSpacing w:w="15" w:type="dxa"/>
-        </w:trPr>
-        <w:tc>
-          <w:tcPr>
-            <w:tcW w:w="0" w:type="auto"/>
-            <w:tcBorders>
-              <w:top w:val="single" w:color="auto" w:sz="4" w:space="0"/>
-              <w:left w:val="single" w:color="auto" w:sz="4" w:space="0"/>
-              <w:bottom w:val="single" w:color="auto" w:sz="4" w:space="0"/>
-              <w:right w:val="single" w:color="auto" w:sz="4" w:space="0"/>
-            </w:tcBorders>
-            <w:shd w:val="clear" w:color="auto" w:fill="auto"/>
-            <w:vAlign w:val="center"/>
-          </w:tcPr>
-          <w:p>
-            <w:pPr>
-              <w:keepNext w:val="0"/>
-              <w:keepLines w:val="0"/>
-              <w:widowControl/>
-              <w:suppressLineNumbers w:val="0"/>
-              <w:jc w:val="left"/>
-              <w:rPr>
-                <w:rFonts w:hint="default" w:ascii="Calibri" w:hAnsi="Calibri" w:cs="Calibri"/>
-                <w:sz w:val="20"/>
-                <w:szCs w:val="20"/>
-              </w:rPr>
-            </w:pPr>
-            <w:r>
-              <w:rPr>
-                <w:rFonts w:hint="default" w:ascii="Calibri" w:hAnsi="Calibri" w:eastAsia="SimSun" w:cs="Calibri"/>
-                <w:kern w:val="0"/>
-                <w:sz w:val="20"/>
-                <w:szCs w:val="20"/>
-                <w:lang w:val="en-US" w:eastAsia="zh-CN" w:bidi="ar"/>
-              </w:rPr>
-              <w:t>MntWines</w:t>
-            </w:r>
-          </w:p>
-        </w:tc>
-        <w:tc>
-          <w:tcPr>
-            <w:tcW w:w="0" w:type="auto"/>
-            <w:tcBorders>
-              <w:top w:val="single" w:color="auto" w:sz="4" w:space="0"/>
-              <w:left w:val="single" w:color="auto" w:sz="4" w:space="0"/>
-              <w:bottom w:val="single" w:color="auto" w:sz="4" w:space="0"/>
-              <w:right w:val="single" w:color="auto" w:sz="4" w:space="0"/>
-            </w:tcBorders>
-            <w:shd w:val="clear" w:color="auto" w:fill="auto"/>
-            <w:vAlign w:val="center"/>
-          </w:tcPr>
-          <w:p>
-            <w:pPr>
-              <w:keepNext w:val="0"/>
-              <w:keepLines w:val="0"/>
-              <w:widowControl/>
-              <w:suppressLineNumbers w:val="0"/>
-              <w:jc w:val="left"/>
-              <w:rPr>
-                <w:rFonts w:hint="default" w:ascii="Calibri" w:hAnsi="Calibri" w:cs="Calibri"/>
-                <w:sz w:val="20"/>
-                <w:szCs w:val="20"/>
-              </w:rPr>
-            </w:pPr>
-            <w:r>
-              <w:rPr>
-                <w:rFonts w:hint="default" w:ascii="Calibri" w:hAnsi="Calibri" w:eastAsia="SimSun" w:cs="Calibri"/>
-                <w:kern w:val="0"/>
-                <w:sz w:val="20"/>
-                <w:szCs w:val="20"/>
-                <w:lang w:val="en-US" w:eastAsia="zh-CN" w:bidi="ar"/>
-              </w:rPr>
-              <w:t>int64</w:t>
-            </w:r>
-          </w:p>
-        </w:tc>
-        <w:tc>
-          <w:tcPr>
-            <w:tcW w:w="0" w:type="auto"/>
-            <w:tcBorders>
-              <w:top w:val="single" w:color="auto" w:sz="4" w:space="0"/>
-              <w:left w:val="single" w:color="auto" w:sz="4" w:space="0"/>
-              <w:bottom w:val="single" w:color="auto" w:sz="4" w:space="0"/>
-              <w:right w:val="single" w:color="auto" w:sz="4" w:space="0"/>
-            </w:tcBorders>
-            <w:shd w:val="clear" w:color="auto" w:fill="auto"/>
-            <w:vAlign w:val="center"/>
-          </w:tcPr>
-          <w:p>
-            <w:pPr>
-              <w:keepNext w:val="0"/>
-              <w:keepLines w:val="0"/>
-              <w:widowControl/>
-              <w:suppressLineNumbers w:val="0"/>
-              <w:jc w:val="left"/>
-              <w:rPr>
-                <w:rFonts w:hint="default" w:ascii="Calibri" w:hAnsi="Calibri" w:cs="Calibri"/>
-                <w:sz w:val="20"/>
-                <w:szCs w:val="20"/>
-              </w:rPr>
-            </w:pPr>
-            <w:r>
-              <w:rPr>
-                <w:rFonts w:hint="default" w:ascii="Calibri" w:hAnsi="Calibri" w:eastAsia="SimSun" w:cs="Calibri"/>
-                <w:kern w:val="0"/>
-                <w:sz w:val="20"/>
-                <w:szCs w:val="20"/>
-                <w:lang w:val="en-US" w:eastAsia="zh-CN" w:bidi="ar"/>
-              </w:rPr>
-              <w:t>MntFruits</w:t>
-            </w:r>
-          </w:p>
-        </w:tc>
-        <w:tc>
-          <w:tcPr>
-            <w:tcW w:w="0" w:type="auto"/>
-            <w:tcBorders>
-              <w:top w:val="single" w:color="auto" w:sz="4" w:space="0"/>
-              <w:left w:val="single" w:color="auto" w:sz="4" w:space="0"/>
-              <w:bottom w:val="single" w:color="auto" w:sz="4" w:space="0"/>
-              <w:right w:val="single" w:color="auto" w:sz="4" w:space="0"/>
-            </w:tcBorders>
-            <w:shd w:val="clear" w:color="auto" w:fill="auto"/>
-            <w:vAlign w:val="center"/>
-          </w:tcPr>
-          <w:p>
-            <w:pPr>
-              <w:keepNext w:val="0"/>
-              <w:keepLines w:val="0"/>
-              <w:widowControl/>
-              <w:suppressLineNumbers w:val="0"/>
-              <w:jc w:val="left"/>
-              <w:rPr>
-                <w:rFonts w:hint="default" w:ascii="Calibri" w:hAnsi="Calibri" w:cs="Calibri"/>
-                <w:sz w:val="20"/>
-                <w:szCs w:val="20"/>
-              </w:rPr>
-            </w:pPr>
-            <w:r>
-              <w:rPr>
-                <w:rFonts w:hint="default" w:ascii="Calibri" w:hAnsi="Calibri" w:eastAsia="SimSun" w:cs="Calibri"/>
-                <w:kern w:val="0"/>
-                <w:sz w:val="20"/>
-                <w:szCs w:val="20"/>
-                <w:lang w:val="en-US" w:eastAsia="zh-CN" w:bidi="ar"/>
-              </w:rPr>
-              <w:t>int64</w:t>
-            </w:r>
-          </w:p>
-        </w:tc>
-        <w:tc>
-          <w:tcPr>
-            <w:tcW w:w="0" w:type="auto"/>
-            <w:tcBorders>
-              <w:top w:val="single" w:color="auto" w:sz="4" w:space="0"/>
-              <w:left w:val="single" w:color="auto" w:sz="4" w:space="0"/>
-              <w:bottom w:val="single" w:color="auto" w:sz="4" w:space="0"/>
-              <w:right w:val="single" w:color="auto" w:sz="4" w:space="0"/>
-            </w:tcBorders>
-            <w:shd w:val="clear" w:color="auto" w:fill="auto"/>
-            <w:vAlign w:val="center"/>
-          </w:tcPr>
-          <w:p>
-            <w:pPr>
-              <w:keepNext w:val="0"/>
-              <w:keepLines w:val="0"/>
-              <w:widowControl/>
-              <w:suppressLineNumbers w:val="0"/>
-              <w:jc w:val="left"/>
-              <w:rPr>
-                <w:rFonts w:hint="default" w:ascii="Calibri" w:hAnsi="Calibri" w:cs="Calibri"/>
-                <w:sz w:val="20"/>
-                <w:szCs w:val="20"/>
-              </w:rPr>
-            </w:pPr>
-            <w:r>
-              <w:rPr>
-                <w:rFonts w:hint="default" w:ascii="Calibri" w:hAnsi="Calibri" w:eastAsia="SimSun" w:cs="Calibri"/>
-                <w:kern w:val="0"/>
-                <w:sz w:val="20"/>
-                <w:szCs w:val="20"/>
-                <w:lang w:val="en-US" w:eastAsia="zh-CN" w:bidi="ar"/>
-              </w:rPr>
-              <w:t>MntMeatProducts</w:t>
-            </w:r>
-          </w:p>
-        </w:tc>
-        <w:tc>
-          <w:tcPr>
-            <w:tcW w:w="0" w:type="auto"/>
-            <w:tcBorders>
-              <w:top w:val="single" w:color="auto" w:sz="4" w:space="0"/>
-              <w:left w:val="single" w:color="auto" w:sz="4" w:space="0"/>
-              <w:bottom w:val="single" w:color="auto" w:sz="4" w:space="0"/>
-              <w:right w:val="single" w:color="auto" w:sz="4" w:space="0"/>
-            </w:tcBorders>
-            <w:shd w:val="clear" w:color="auto" w:fill="auto"/>
-            <w:vAlign w:val="center"/>
-          </w:tcPr>
-          <w:p>
-            <w:pPr>
-              <w:keepNext w:val="0"/>
-              <w:keepLines w:val="0"/>
-              <w:widowControl/>
-              <w:suppressLineNumbers w:val="0"/>
-              <w:jc w:val="left"/>
-              <w:rPr>
-                <w:rFonts w:hint="default" w:ascii="Calibri" w:hAnsi="Calibri" w:cs="Calibri"/>
-                <w:sz w:val="20"/>
-                <w:szCs w:val="20"/>
-              </w:rPr>
-            </w:pPr>
-            <w:r>
-              <w:rPr>
-                <w:rFonts w:hint="default" w:ascii="Calibri" w:hAnsi="Calibri" w:eastAsia="SimSun" w:cs="Calibri"/>
-                <w:kern w:val="0"/>
-                <w:sz w:val="20"/>
-                <w:szCs w:val="20"/>
-                <w:lang w:val="en-US" w:eastAsia="zh-CN" w:bidi="ar"/>
-              </w:rPr>
-              <w:t>int64</w:t>
-            </w:r>
-          </w:p>
-        </w:tc>
-      </w:tr>
-      <w:tr>
-        <w:tblPrEx>
-          <w:tblBorders>
-            <w:top w:val="none" w:color="auto" w:sz="0" w:space="0"/>
-            <w:left w:val="none" w:color="auto" w:sz="0" w:space="0"/>
-            <w:bottom w:val="none" w:color="auto" w:sz="0" w:space="0"/>
-            <w:right w:val="none" w:color="auto" w:sz="0" w:space="0"/>
-            <w:insideH w:val="none" w:color="auto" w:sz="0" w:space="0"/>
-            <w:insideV w:val="none" w:color="auto" w:sz="0" w:space="0"/>
-          </w:tblBorders>
-          <w:shd w:val="clear" w:color="auto" w:fill="auto"/>
-          <w:tblCellMar>
-            <w:top w:w="15" w:type="dxa"/>
-            <w:left w:w="15" w:type="dxa"/>
-            <w:bottom w:w="15" w:type="dxa"/>
-            <w:right w:w="15" w:type="dxa"/>
-          </w:tblCellMar>
-        </w:tblPrEx>
-        <w:trPr>
-          <w:tblCellSpacing w:w="15" w:type="dxa"/>
-        </w:trPr>
-        <w:tc>
-          <w:tcPr>
-            <w:tcW w:w="0" w:type="auto"/>
-            <w:tcBorders>
-              <w:top w:val="single" w:color="auto" w:sz="4" w:space="0"/>
-              <w:left w:val="single" w:color="auto" w:sz="4" w:space="0"/>
-              <w:bottom w:val="single" w:color="auto" w:sz="4" w:space="0"/>
-              <w:right w:val="single" w:color="auto" w:sz="4" w:space="0"/>
-            </w:tcBorders>
-            <w:shd w:val="clear" w:color="auto" w:fill="auto"/>
-            <w:vAlign w:val="center"/>
-          </w:tcPr>
-          <w:p>
-            <w:pPr>
-              <w:keepNext w:val="0"/>
-              <w:keepLines w:val="0"/>
-              <w:widowControl/>
-              <w:suppressLineNumbers w:val="0"/>
-              <w:jc w:val="left"/>
-              <w:rPr>
-                <w:rFonts w:hint="default" w:ascii="Calibri" w:hAnsi="Calibri" w:cs="Calibri"/>
-                <w:sz w:val="20"/>
-                <w:szCs w:val="20"/>
-              </w:rPr>
-            </w:pPr>
-            <w:r>
-              <w:rPr>
-                <w:rFonts w:hint="default" w:ascii="Calibri" w:hAnsi="Calibri" w:eastAsia="SimSun" w:cs="Calibri"/>
-                <w:kern w:val="0"/>
-                <w:sz w:val="20"/>
-                <w:szCs w:val="20"/>
-                <w:lang w:val="en-US" w:eastAsia="zh-CN" w:bidi="ar"/>
-              </w:rPr>
-              <w:t>MntFishProducts</w:t>
-            </w:r>
-          </w:p>
-        </w:tc>
-        <w:tc>
-          <w:tcPr>
-            <w:tcW w:w="0" w:type="auto"/>
-            <w:tcBorders>
-              <w:top w:val="single" w:color="auto" w:sz="4" w:space="0"/>
-              <w:left w:val="single" w:color="auto" w:sz="4" w:space="0"/>
-              <w:bottom w:val="single" w:color="auto" w:sz="4" w:space="0"/>
-              <w:right w:val="single" w:color="auto" w:sz="4" w:space="0"/>
-            </w:tcBorders>
-            <w:shd w:val="clear" w:color="auto" w:fill="auto"/>
-            <w:vAlign w:val="center"/>
-          </w:tcPr>
-          <w:p>
-            <w:pPr>
-              <w:keepNext w:val="0"/>
-              <w:keepLines w:val="0"/>
-              <w:widowControl/>
-              <w:suppressLineNumbers w:val="0"/>
-              <w:jc w:val="left"/>
-              <w:rPr>
-                <w:rFonts w:hint="default" w:ascii="Calibri" w:hAnsi="Calibri" w:cs="Calibri"/>
-                <w:sz w:val="20"/>
-                <w:szCs w:val="20"/>
-              </w:rPr>
-            </w:pPr>
-            <w:r>
-              <w:rPr>
-                <w:rFonts w:hint="default" w:ascii="Calibri" w:hAnsi="Calibri" w:eastAsia="SimSun" w:cs="Calibri"/>
-                <w:kern w:val="0"/>
-                <w:sz w:val="20"/>
-                <w:szCs w:val="20"/>
-                <w:lang w:val="en-US" w:eastAsia="zh-CN" w:bidi="ar"/>
-              </w:rPr>
-              <w:t>int64</w:t>
-            </w:r>
-          </w:p>
-        </w:tc>
-        <w:tc>
-          <w:tcPr>
-            <w:tcW w:w="0" w:type="auto"/>
-            <w:tcBorders>
-              <w:top w:val="single" w:color="auto" w:sz="4" w:space="0"/>
-              <w:left w:val="single" w:color="auto" w:sz="4" w:space="0"/>
-              <w:bottom w:val="single" w:color="auto" w:sz="4" w:space="0"/>
-              <w:right w:val="single" w:color="auto" w:sz="4" w:space="0"/>
-            </w:tcBorders>
-            <w:shd w:val="clear" w:color="auto" w:fill="auto"/>
-            <w:vAlign w:val="center"/>
-          </w:tcPr>
-          <w:p>
-            <w:pPr>
-              <w:keepNext w:val="0"/>
-              <w:keepLines w:val="0"/>
-              <w:widowControl/>
-              <w:suppressLineNumbers w:val="0"/>
-              <w:jc w:val="left"/>
-              <w:rPr>
-                <w:rFonts w:hint="default" w:ascii="Calibri" w:hAnsi="Calibri" w:cs="Calibri"/>
-                <w:sz w:val="20"/>
-                <w:szCs w:val="20"/>
-              </w:rPr>
-            </w:pPr>
-            <w:r>
-              <w:rPr>
-                <w:rFonts w:hint="default" w:ascii="Calibri" w:hAnsi="Calibri" w:eastAsia="SimSun" w:cs="Calibri"/>
-                <w:kern w:val="0"/>
-                <w:sz w:val="20"/>
-                <w:szCs w:val="20"/>
-                <w:lang w:val="en-US" w:eastAsia="zh-CN" w:bidi="ar"/>
-              </w:rPr>
-              <w:t>MntSweetProducts</w:t>
-            </w:r>
-          </w:p>
-        </w:tc>
-        <w:tc>
-          <w:tcPr>
-            <w:tcW w:w="0" w:type="auto"/>
-            <w:tcBorders>
-              <w:top w:val="single" w:color="auto" w:sz="4" w:space="0"/>
-              <w:left w:val="single" w:color="auto" w:sz="4" w:space="0"/>
-              <w:bottom w:val="single" w:color="auto" w:sz="4" w:space="0"/>
-              <w:right w:val="single" w:color="auto" w:sz="4" w:space="0"/>
-            </w:tcBorders>
-            <w:shd w:val="clear" w:color="auto" w:fill="auto"/>
-            <w:vAlign w:val="center"/>
-          </w:tcPr>
-          <w:p>
-            <w:pPr>
-              <w:keepNext w:val="0"/>
-              <w:keepLines w:val="0"/>
-              <w:widowControl/>
-              <w:suppressLineNumbers w:val="0"/>
-              <w:jc w:val="left"/>
-              <w:rPr>
-                <w:rFonts w:hint="default" w:ascii="Calibri" w:hAnsi="Calibri" w:cs="Calibri"/>
-                <w:sz w:val="20"/>
-                <w:szCs w:val="20"/>
-              </w:rPr>
-            </w:pPr>
-            <w:r>
-              <w:rPr>
-                <w:rFonts w:hint="default" w:ascii="Calibri" w:hAnsi="Calibri" w:eastAsia="SimSun" w:cs="Calibri"/>
-                <w:kern w:val="0"/>
-                <w:sz w:val="20"/>
-                <w:szCs w:val="20"/>
-                <w:lang w:val="en-US" w:eastAsia="zh-CN" w:bidi="ar"/>
-              </w:rPr>
-              <w:t>int64</w:t>
-            </w:r>
-          </w:p>
-        </w:tc>
-        <w:tc>
-          <w:tcPr>
-            <w:tcW w:w="0" w:type="auto"/>
-            <w:tcBorders>
-              <w:top w:val="single" w:color="auto" w:sz="4" w:space="0"/>
-              <w:left w:val="single" w:color="auto" w:sz="4" w:space="0"/>
-              <w:bottom w:val="single" w:color="auto" w:sz="4" w:space="0"/>
-              <w:right w:val="single" w:color="auto" w:sz="4" w:space="0"/>
-            </w:tcBorders>
-            <w:shd w:val="clear" w:color="auto" w:fill="auto"/>
-            <w:vAlign w:val="center"/>
-          </w:tcPr>
-          <w:p>
-            <w:pPr>
-              <w:keepNext w:val="0"/>
-              <w:keepLines w:val="0"/>
-              <w:widowControl/>
-              <w:suppressLineNumbers w:val="0"/>
-              <w:jc w:val="left"/>
-              <w:rPr>
-                <w:rFonts w:hint="default" w:ascii="Calibri" w:hAnsi="Calibri" w:cs="Calibri"/>
-                <w:sz w:val="20"/>
-                <w:szCs w:val="20"/>
-              </w:rPr>
-            </w:pPr>
-            <w:r>
-              <w:rPr>
-                <w:rFonts w:hint="default" w:ascii="Calibri" w:hAnsi="Calibri" w:eastAsia="SimSun" w:cs="Calibri"/>
-                <w:kern w:val="0"/>
-                <w:sz w:val="20"/>
-                <w:szCs w:val="20"/>
-                <w:lang w:val="en-US" w:eastAsia="zh-CN" w:bidi="ar"/>
-              </w:rPr>
-              <w:t>MntGoldProds</w:t>
-            </w:r>
-          </w:p>
-        </w:tc>
-        <w:tc>
-          <w:tcPr>
-            <w:tcW w:w="0" w:type="auto"/>
-            <w:tcBorders>
-              <w:top w:val="single" w:color="auto" w:sz="4" w:space="0"/>
-              <w:left w:val="single" w:color="auto" w:sz="4" w:space="0"/>
-              <w:bottom w:val="single" w:color="auto" w:sz="4" w:space="0"/>
-              <w:right w:val="single" w:color="auto" w:sz="4" w:space="0"/>
-            </w:tcBorders>
-            <w:shd w:val="clear" w:color="auto" w:fill="auto"/>
-            <w:vAlign w:val="center"/>
-          </w:tcPr>
-          <w:p>
-            <w:pPr>
-              <w:keepNext w:val="0"/>
-              <w:keepLines w:val="0"/>
-              <w:widowControl/>
-              <w:suppressLineNumbers w:val="0"/>
-              <w:jc w:val="left"/>
-              <w:rPr>
-                <w:rFonts w:hint="default" w:ascii="Calibri" w:hAnsi="Calibri" w:cs="Calibri"/>
-                <w:sz w:val="20"/>
-                <w:szCs w:val="20"/>
-              </w:rPr>
-            </w:pPr>
-            <w:r>
-              <w:rPr>
-                <w:rFonts w:hint="default" w:ascii="Calibri" w:hAnsi="Calibri" w:eastAsia="SimSun" w:cs="Calibri"/>
-                <w:kern w:val="0"/>
-                <w:sz w:val="20"/>
-                <w:szCs w:val="20"/>
-                <w:lang w:val="en-US" w:eastAsia="zh-CN" w:bidi="ar"/>
-              </w:rPr>
-              <w:t>int64</w:t>
-            </w:r>
-          </w:p>
-        </w:tc>
-      </w:tr>
-      <w:tr>
-        <w:tblPrEx>
-          <w:tblBorders>
-            <w:top w:val="none" w:color="auto" w:sz="0" w:space="0"/>
-            <w:left w:val="none" w:color="auto" w:sz="0" w:space="0"/>
-            <w:bottom w:val="none" w:color="auto" w:sz="0" w:space="0"/>
-            <w:right w:val="none" w:color="auto" w:sz="0" w:space="0"/>
-            <w:insideH w:val="none" w:color="auto" w:sz="0" w:space="0"/>
-            <w:insideV w:val="none" w:color="auto" w:sz="0" w:space="0"/>
-          </w:tblBorders>
-          <w:shd w:val="clear" w:color="auto" w:fill="auto"/>
-          <w:tblCellMar>
-            <w:top w:w="15" w:type="dxa"/>
-            <w:left w:w="15" w:type="dxa"/>
-            <w:bottom w:w="15" w:type="dxa"/>
-            <w:right w:w="15" w:type="dxa"/>
-          </w:tblCellMar>
-        </w:tblPrEx>
-        <w:trPr>
-          <w:tblCellSpacing w:w="15" w:type="dxa"/>
-        </w:trPr>
-        <w:tc>
-          <w:tcPr>
-            <w:tcW w:w="0" w:type="auto"/>
-            <w:tcBorders>
-              <w:top w:val="single" w:color="auto" w:sz="4" w:space="0"/>
-              <w:left w:val="single" w:color="auto" w:sz="4" w:space="0"/>
-              <w:bottom w:val="single" w:color="auto" w:sz="4" w:space="0"/>
-              <w:right w:val="single" w:color="auto" w:sz="4" w:space="0"/>
-            </w:tcBorders>
-            <w:shd w:val="clear" w:color="auto" w:fill="auto"/>
-            <w:vAlign w:val="center"/>
-          </w:tcPr>
-          <w:p>
-            <w:pPr>
-              <w:keepNext w:val="0"/>
-              <w:keepLines w:val="0"/>
-              <w:widowControl/>
-              <w:suppressLineNumbers w:val="0"/>
-              <w:jc w:val="left"/>
-              <w:rPr>
-                <w:rFonts w:hint="default" w:ascii="Calibri" w:hAnsi="Calibri" w:cs="Calibri"/>
-                <w:sz w:val="20"/>
-                <w:szCs w:val="20"/>
-              </w:rPr>
-            </w:pPr>
-            <w:r>
-              <w:rPr>
-                <w:rFonts w:hint="default" w:ascii="Calibri" w:hAnsi="Calibri" w:eastAsia="SimSun" w:cs="Calibri"/>
-                <w:kern w:val="0"/>
-                <w:sz w:val="20"/>
-                <w:szCs w:val="20"/>
-                <w:lang w:val="en-US" w:eastAsia="zh-CN" w:bidi="ar"/>
-              </w:rPr>
-              <w:t>NumDealsPurchases</w:t>
-            </w:r>
-          </w:p>
-        </w:tc>
-        <w:tc>
-          <w:tcPr>
-            <w:tcW w:w="0" w:type="auto"/>
-            <w:tcBorders>
-              <w:top w:val="single" w:color="auto" w:sz="4" w:space="0"/>
-              <w:left w:val="single" w:color="auto" w:sz="4" w:space="0"/>
-              <w:bottom w:val="single" w:color="auto" w:sz="4" w:space="0"/>
-              <w:right w:val="single" w:color="auto" w:sz="4" w:space="0"/>
-            </w:tcBorders>
-            <w:shd w:val="clear" w:color="auto" w:fill="auto"/>
-            <w:vAlign w:val="center"/>
-          </w:tcPr>
-          <w:p>
-            <w:pPr>
-              <w:keepNext w:val="0"/>
-              <w:keepLines w:val="0"/>
-              <w:widowControl/>
-              <w:suppressLineNumbers w:val="0"/>
-              <w:jc w:val="left"/>
-              <w:rPr>
-                <w:rFonts w:hint="default" w:ascii="Calibri" w:hAnsi="Calibri" w:cs="Calibri"/>
-                <w:sz w:val="20"/>
-                <w:szCs w:val="20"/>
-              </w:rPr>
-            </w:pPr>
-            <w:r>
-              <w:rPr>
-                <w:rFonts w:hint="default" w:ascii="Calibri" w:hAnsi="Calibri" w:eastAsia="SimSun" w:cs="Calibri"/>
-                <w:kern w:val="0"/>
-                <w:sz w:val="20"/>
-                <w:szCs w:val="20"/>
-                <w:lang w:val="en-US" w:eastAsia="zh-CN" w:bidi="ar"/>
-              </w:rPr>
-              <w:t>int64</w:t>
-            </w:r>
-          </w:p>
-        </w:tc>
-        <w:tc>
-          <w:tcPr>
-            <w:tcW w:w="0" w:type="auto"/>
-            <w:tcBorders>
-              <w:top w:val="single" w:color="auto" w:sz="4" w:space="0"/>
-              <w:left w:val="single" w:color="auto" w:sz="4" w:space="0"/>
-              <w:bottom w:val="single" w:color="auto" w:sz="4" w:space="0"/>
-              <w:right w:val="single" w:color="auto" w:sz="4" w:space="0"/>
-            </w:tcBorders>
-            <w:shd w:val="clear" w:color="auto" w:fill="auto"/>
-            <w:vAlign w:val="center"/>
-          </w:tcPr>
-          <w:p>
-            <w:pPr>
-              <w:keepNext w:val="0"/>
-              <w:keepLines w:val="0"/>
-              <w:widowControl/>
-              <w:suppressLineNumbers w:val="0"/>
-              <w:jc w:val="left"/>
-              <w:rPr>
-                <w:rFonts w:hint="default" w:ascii="Calibri" w:hAnsi="Calibri" w:cs="Calibri"/>
-                <w:sz w:val="20"/>
-                <w:szCs w:val="20"/>
-              </w:rPr>
-            </w:pPr>
-            <w:r>
-              <w:rPr>
-                <w:rFonts w:hint="default" w:ascii="Calibri" w:hAnsi="Calibri" w:eastAsia="SimSun" w:cs="Calibri"/>
-                <w:kern w:val="0"/>
-                <w:sz w:val="20"/>
-                <w:szCs w:val="20"/>
-                <w:lang w:val="en-US" w:eastAsia="zh-CN" w:bidi="ar"/>
-              </w:rPr>
-              <w:t>NumWebPurchases</w:t>
-            </w:r>
-          </w:p>
-        </w:tc>
-        <w:tc>
-          <w:tcPr>
-            <w:tcW w:w="0" w:type="auto"/>
-            <w:tcBorders>
-              <w:top w:val="single" w:color="auto" w:sz="4" w:space="0"/>
-              <w:left w:val="single" w:color="auto" w:sz="4" w:space="0"/>
-              <w:bottom w:val="single" w:color="auto" w:sz="4" w:space="0"/>
-              <w:right w:val="single" w:color="auto" w:sz="4" w:space="0"/>
-            </w:tcBorders>
-            <w:shd w:val="clear" w:color="auto" w:fill="auto"/>
-            <w:vAlign w:val="center"/>
-          </w:tcPr>
-          <w:p>
-            <w:pPr>
-              <w:keepNext w:val="0"/>
-              <w:keepLines w:val="0"/>
-              <w:widowControl/>
-              <w:suppressLineNumbers w:val="0"/>
-              <w:jc w:val="left"/>
-              <w:rPr>
-                <w:rFonts w:hint="default" w:ascii="Calibri" w:hAnsi="Calibri" w:cs="Calibri"/>
-                <w:sz w:val="20"/>
-                <w:szCs w:val="20"/>
-              </w:rPr>
-            </w:pPr>
-            <w:r>
-              <w:rPr>
-                <w:rFonts w:hint="default" w:ascii="Calibri" w:hAnsi="Calibri" w:eastAsia="SimSun" w:cs="Calibri"/>
-                <w:kern w:val="0"/>
-                <w:sz w:val="20"/>
-                <w:szCs w:val="20"/>
-                <w:lang w:val="en-US" w:eastAsia="zh-CN" w:bidi="ar"/>
-              </w:rPr>
-              <w:t>int64</w:t>
-            </w:r>
-          </w:p>
-        </w:tc>
-        <w:tc>
-          <w:tcPr>
-            <w:tcW w:w="0" w:type="auto"/>
-            <w:tcBorders>
-              <w:top w:val="single" w:color="auto" w:sz="4" w:space="0"/>
-              <w:left w:val="single" w:color="auto" w:sz="4" w:space="0"/>
-              <w:bottom w:val="single" w:color="auto" w:sz="4" w:space="0"/>
-              <w:right w:val="single" w:color="auto" w:sz="4" w:space="0"/>
-            </w:tcBorders>
-            <w:shd w:val="clear" w:color="auto" w:fill="auto"/>
-            <w:vAlign w:val="center"/>
-          </w:tcPr>
-          <w:p>
-            <w:pPr>
-              <w:keepNext w:val="0"/>
-              <w:keepLines w:val="0"/>
-              <w:widowControl/>
-              <w:suppressLineNumbers w:val="0"/>
-              <w:jc w:val="left"/>
-              <w:rPr>
-                <w:rFonts w:hint="default" w:ascii="Calibri" w:hAnsi="Calibri" w:cs="Calibri"/>
-                <w:sz w:val="20"/>
-                <w:szCs w:val="20"/>
-              </w:rPr>
-            </w:pPr>
-            <w:r>
-              <w:rPr>
-                <w:rFonts w:hint="default" w:ascii="Calibri" w:hAnsi="Calibri" w:eastAsia="SimSun" w:cs="Calibri"/>
-                <w:kern w:val="0"/>
-                <w:sz w:val="20"/>
-                <w:szCs w:val="20"/>
-                <w:lang w:val="en-US" w:eastAsia="zh-CN" w:bidi="ar"/>
-              </w:rPr>
-              <w:t>NumCatalogPurchases</w:t>
-            </w:r>
-          </w:p>
-        </w:tc>
-        <w:tc>
-          <w:tcPr>
-            <w:tcW w:w="0" w:type="auto"/>
-            <w:tcBorders>
-              <w:top w:val="single" w:color="auto" w:sz="4" w:space="0"/>
-              <w:left w:val="single" w:color="auto" w:sz="4" w:space="0"/>
-              <w:bottom w:val="single" w:color="auto" w:sz="4" w:space="0"/>
-              <w:right w:val="single" w:color="auto" w:sz="4" w:space="0"/>
-            </w:tcBorders>
-            <w:shd w:val="clear" w:color="auto" w:fill="auto"/>
-            <w:vAlign w:val="center"/>
-          </w:tcPr>
-          <w:p>
-            <w:pPr>
-              <w:keepNext w:val="0"/>
-              <w:keepLines w:val="0"/>
-              <w:widowControl/>
-              <w:suppressLineNumbers w:val="0"/>
-              <w:jc w:val="left"/>
-              <w:rPr>
-                <w:rFonts w:hint="default" w:ascii="Calibri" w:hAnsi="Calibri" w:cs="Calibri"/>
-                <w:sz w:val="20"/>
-                <w:szCs w:val="20"/>
-              </w:rPr>
-            </w:pPr>
-            <w:r>
-              <w:rPr>
-                <w:rFonts w:hint="default" w:ascii="Calibri" w:hAnsi="Calibri" w:eastAsia="SimSun" w:cs="Calibri"/>
-                <w:kern w:val="0"/>
-                <w:sz w:val="20"/>
-                <w:szCs w:val="20"/>
-                <w:lang w:val="en-US" w:eastAsia="zh-CN" w:bidi="ar"/>
-              </w:rPr>
-              <w:t>int64</w:t>
-            </w:r>
-          </w:p>
-        </w:tc>
-      </w:tr>
-      <w:tr>
-        <w:tblPrEx>
-          <w:tblBorders>
-            <w:top w:val="none" w:color="auto" w:sz="0" w:space="0"/>
-            <w:left w:val="none" w:color="auto" w:sz="0" w:space="0"/>
-            <w:bottom w:val="none" w:color="auto" w:sz="0" w:space="0"/>
-            <w:right w:val="none" w:color="auto" w:sz="0" w:space="0"/>
-            <w:insideH w:val="none" w:color="auto" w:sz="0" w:space="0"/>
-            <w:insideV w:val="none" w:color="auto" w:sz="0" w:space="0"/>
-          </w:tblBorders>
-          <w:shd w:val="clear" w:color="auto" w:fill="auto"/>
-          <w:tblCellMar>
-            <w:top w:w="15" w:type="dxa"/>
-            <w:left w:w="15" w:type="dxa"/>
-            <w:bottom w:w="15" w:type="dxa"/>
-            <w:right w:w="15" w:type="dxa"/>
-          </w:tblCellMar>
-        </w:tblPrEx>
-        <w:trPr>
-          <w:tblCellSpacing w:w="15" w:type="dxa"/>
-        </w:trPr>
-        <w:tc>
-          <w:tcPr>
-            <w:tcW w:w="0" w:type="auto"/>
-            <w:tcBorders>
-              <w:top w:val="single" w:color="auto" w:sz="4" w:space="0"/>
-              <w:left w:val="single" w:color="auto" w:sz="4" w:space="0"/>
-              <w:bottom w:val="single" w:color="auto" w:sz="4" w:space="0"/>
-              <w:right w:val="single" w:color="auto" w:sz="4" w:space="0"/>
-            </w:tcBorders>
-            <w:shd w:val="clear" w:color="auto" w:fill="auto"/>
-            <w:vAlign w:val="center"/>
-          </w:tcPr>
-          <w:p>
-            <w:pPr>
-              <w:keepNext w:val="0"/>
-              <w:keepLines w:val="0"/>
-              <w:widowControl/>
-              <w:suppressLineNumbers w:val="0"/>
-              <w:jc w:val="left"/>
-              <w:rPr>
-                <w:rFonts w:hint="default" w:ascii="Calibri" w:hAnsi="Calibri" w:cs="Calibri"/>
-                <w:sz w:val="20"/>
-                <w:szCs w:val="20"/>
-              </w:rPr>
-            </w:pPr>
-            <w:r>
-              <w:rPr>
-                <w:rFonts w:hint="default" w:ascii="Calibri" w:hAnsi="Calibri" w:eastAsia="SimSun" w:cs="Calibri"/>
-                <w:kern w:val="0"/>
-                <w:sz w:val="20"/>
-                <w:szCs w:val="20"/>
-                <w:lang w:val="en-US" w:eastAsia="zh-CN" w:bidi="ar"/>
-              </w:rPr>
-              <w:t>NumStorePurchases</w:t>
-            </w:r>
-          </w:p>
-        </w:tc>
-        <w:tc>
-          <w:tcPr>
-            <w:tcW w:w="0" w:type="auto"/>
-            <w:tcBorders>
-              <w:top w:val="single" w:color="auto" w:sz="4" w:space="0"/>
-              <w:left w:val="single" w:color="auto" w:sz="4" w:space="0"/>
-              <w:bottom w:val="single" w:color="auto" w:sz="4" w:space="0"/>
-              <w:right w:val="single" w:color="auto" w:sz="4" w:space="0"/>
-            </w:tcBorders>
-            <w:shd w:val="clear" w:color="auto" w:fill="auto"/>
-            <w:vAlign w:val="center"/>
-          </w:tcPr>
-          <w:p>
-            <w:pPr>
-              <w:keepNext w:val="0"/>
-              <w:keepLines w:val="0"/>
-              <w:widowControl/>
-              <w:suppressLineNumbers w:val="0"/>
-              <w:jc w:val="left"/>
-              <w:rPr>
-                <w:rFonts w:hint="default" w:ascii="Calibri" w:hAnsi="Calibri" w:cs="Calibri"/>
-                <w:sz w:val="20"/>
-                <w:szCs w:val="20"/>
-              </w:rPr>
-            </w:pPr>
-            <w:r>
-              <w:rPr>
-                <w:rFonts w:hint="default" w:ascii="Calibri" w:hAnsi="Calibri" w:eastAsia="SimSun" w:cs="Calibri"/>
-                <w:kern w:val="0"/>
-                <w:sz w:val="20"/>
-                <w:szCs w:val="20"/>
-                <w:lang w:val="en-US" w:eastAsia="zh-CN" w:bidi="ar"/>
-              </w:rPr>
-              <w:t>int64</w:t>
-            </w:r>
-          </w:p>
-        </w:tc>
-        <w:tc>
-          <w:tcPr>
-            <w:tcW w:w="0" w:type="auto"/>
-            <w:tcBorders>
-              <w:top w:val="single" w:color="auto" w:sz="4" w:space="0"/>
-              <w:left w:val="single" w:color="auto" w:sz="4" w:space="0"/>
-              <w:bottom w:val="single" w:color="auto" w:sz="4" w:space="0"/>
-              <w:right w:val="single" w:color="auto" w:sz="4" w:space="0"/>
-            </w:tcBorders>
-            <w:shd w:val="clear" w:color="auto" w:fill="auto"/>
-            <w:vAlign w:val="center"/>
-          </w:tcPr>
-          <w:p>
-            <w:pPr>
-              <w:keepNext w:val="0"/>
-              <w:keepLines w:val="0"/>
-              <w:widowControl/>
-              <w:suppressLineNumbers w:val="0"/>
-              <w:jc w:val="left"/>
-              <w:rPr>
-                <w:rFonts w:hint="default" w:ascii="Calibri" w:hAnsi="Calibri" w:cs="Calibri"/>
-                <w:sz w:val="20"/>
-                <w:szCs w:val="20"/>
-              </w:rPr>
-            </w:pPr>
-            <w:r>
-              <w:rPr>
-                <w:rFonts w:hint="default" w:ascii="Calibri" w:hAnsi="Calibri" w:eastAsia="SimSun" w:cs="Calibri"/>
-                <w:kern w:val="0"/>
-                <w:sz w:val="20"/>
-                <w:szCs w:val="20"/>
-                <w:lang w:val="en-US" w:eastAsia="zh-CN" w:bidi="ar"/>
-              </w:rPr>
-              <w:t>NumWebVisitsMonth</w:t>
-            </w:r>
-          </w:p>
-        </w:tc>
-        <w:tc>
-          <w:tcPr>
-            <w:tcW w:w="0" w:type="auto"/>
-            <w:tcBorders>
-              <w:top w:val="single" w:color="auto" w:sz="4" w:space="0"/>
-              <w:left w:val="single" w:color="auto" w:sz="4" w:space="0"/>
-              <w:bottom w:val="single" w:color="auto" w:sz="4" w:space="0"/>
-              <w:right w:val="single" w:color="auto" w:sz="4" w:space="0"/>
-            </w:tcBorders>
-            <w:shd w:val="clear" w:color="auto" w:fill="auto"/>
-            <w:vAlign w:val="center"/>
-          </w:tcPr>
-          <w:p>
-            <w:pPr>
-              <w:keepNext w:val="0"/>
-              <w:keepLines w:val="0"/>
-              <w:widowControl/>
-              <w:suppressLineNumbers w:val="0"/>
-              <w:jc w:val="left"/>
-              <w:rPr>
-                <w:rFonts w:hint="default" w:ascii="Calibri" w:hAnsi="Calibri" w:cs="Calibri"/>
-                <w:sz w:val="20"/>
-                <w:szCs w:val="20"/>
-              </w:rPr>
-            </w:pPr>
-            <w:r>
-              <w:rPr>
-                <w:rFonts w:hint="default" w:ascii="Calibri" w:hAnsi="Calibri" w:eastAsia="SimSun" w:cs="Calibri"/>
-                <w:kern w:val="0"/>
-                <w:sz w:val="20"/>
-                <w:szCs w:val="20"/>
-                <w:lang w:val="en-US" w:eastAsia="zh-CN" w:bidi="ar"/>
-              </w:rPr>
-              <w:t>int64</w:t>
-            </w:r>
-          </w:p>
-        </w:tc>
-        <w:tc>
-          <w:tcPr>
-            <w:tcW w:w="0" w:type="auto"/>
-            <w:tcBorders>
-              <w:top w:val="single" w:color="auto" w:sz="4" w:space="0"/>
-              <w:left w:val="single" w:color="auto" w:sz="4" w:space="0"/>
-              <w:bottom w:val="single" w:color="auto" w:sz="4" w:space="0"/>
-              <w:right w:val="single" w:color="auto" w:sz="4" w:space="0"/>
-            </w:tcBorders>
-            <w:shd w:val="clear" w:color="auto" w:fill="auto"/>
-            <w:vAlign w:val="center"/>
-          </w:tcPr>
-          <w:p>
-            <w:pPr>
-              <w:keepNext w:val="0"/>
-              <w:keepLines w:val="0"/>
-              <w:widowControl/>
-              <w:suppressLineNumbers w:val="0"/>
-              <w:jc w:val="left"/>
-              <w:rPr>
-                <w:rFonts w:hint="default" w:ascii="Calibri" w:hAnsi="Calibri" w:cs="Calibri"/>
-                <w:sz w:val="20"/>
-                <w:szCs w:val="20"/>
-              </w:rPr>
-            </w:pPr>
-            <w:r>
-              <w:rPr>
-                <w:rFonts w:hint="default" w:ascii="Calibri" w:hAnsi="Calibri" w:eastAsia="SimSun" w:cs="Calibri"/>
-                <w:kern w:val="0"/>
-                <w:sz w:val="20"/>
-                <w:szCs w:val="20"/>
-                <w:lang w:val="en-US" w:eastAsia="zh-CN" w:bidi="ar"/>
-              </w:rPr>
-              <w:t>AcceptedCmp3</w:t>
-            </w:r>
-          </w:p>
-        </w:tc>
-        <w:tc>
-          <w:tcPr>
-            <w:tcW w:w="0" w:type="auto"/>
-            <w:tcBorders>
-              <w:top w:val="single" w:color="auto" w:sz="4" w:space="0"/>
-              <w:left w:val="single" w:color="auto" w:sz="4" w:space="0"/>
-              <w:bottom w:val="single" w:color="auto" w:sz="4" w:space="0"/>
-              <w:right w:val="single" w:color="auto" w:sz="4" w:space="0"/>
-            </w:tcBorders>
-            <w:shd w:val="clear" w:color="auto" w:fill="auto"/>
-            <w:vAlign w:val="center"/>
-          </w:tcPr>
-          <w:p>
-            <w:pPr>
-              <w:keepNext w:val="0"/>
-              <w:keepLines w:val="0"/>
-              <w:widowControl/>
-              <w:suppressLineNumbers w:val="0"/>
-              <w:jc w:val="left"/>
-              <w:rPr>
-                <w:rFonts w:hint="default" w:ascii="Calibri" w:hAnsi="Calibri" w:cs="Calibri"/>
-                <w:sz w:val="20"/>
-                <w:szCs w:val="20"/>
-              </w:rPr>
-            </w:pPr>
-            <w:r>
-              <w:rPr>
-                <w:rFonts w:hint="default" w:ascii="Calibri" w:hAnsi="Calibri" w:eastAsia="SimSun" w:cs="Calibri"/>
-                <w:kern w:val="0"/>
-                <w:sz w:val="20"/>
-                <w:szCs w:val="20"/>
-                <w:lang w:val="en-US" w:eastAsia="zh-CN" w:bidi="ar"/>
-              </w:rPr>
-              <w:t>int64</w:t>
-            </w:r>
-          </w:p>
-        </w:tc>
-      </w:tr>
-      <w:tr>
-        <w:tblPrEx>
-          <w:tblBorders>
-            <w:top w:val="none" w:color="auto" w:sz="0" w:space="0"/>
-            <w:left w:val="none" w:color="auto" w:sz="0" w:space="0"/>
-            <w:bottom w:val="none" w:color="auto" w:sz="0" w:space="0"/>
-            <w:right w:val="none" w:color="auto" w:sz="0" w:space="0"/>
-            <w:insideH w:val="none" w:color="auto" w:sz="0" w:space="0"/>
-            <w:insideV w:val="none" w:color="auto" w:sz="0" w:space="0"/>
-          </w:tblBorders>
-          <w:shd w:val="clear" w:color="auto" w:fill="auto"/>
-          <w:tblCellMar>
-            <w:top w:w="15" w:type="dxa"/>
-            <w:left w:w="15" w:type="dxa"/>
-            <w:bottom w:w="15" w:type="dxa"/>
-            <w:right w:w="15" w:type="dxa"/>
-          </w:tblCellMar>
-        </w:tblPrEx>
-        <w:trPr>
-          <w:tblCellSpacing w:w="15" w:type="dxa"/>
-        </w:trPr>
-        <w:tc>
-          <w:tcPr>
-            <w:tcW w:w="0" w:type="auto"/>
-            <w:tcBorders>
-              <w:top w:val="single" w:color="auto" w:sz="4" w:space="0"/>
-              <w:left w:val="single" w:color="auto" w:sz="4" w:space="0"/>
-              <w:bottom w:val="single" w:color="auto" w:sz="4" w:space="0"/>
-              <w:right w:val="single" w:color="auto" w:sz="4" w:space="0"/>
-            </w:tcBorders>
-            <w:shd w:val="clear" w:color="auto" w:fill="auto"/>
-            <w:vAlign w:val="center"/>
-          </w:tcPr>
-          <w:p>
-            <w:pPr>
-              <w:keepNext w:val="0"/>
-              <w:keepLines w:val="0"/>
-              <w:widowControl/>
-              <w:suppressLineNumbers w:val="0"/>
-              <w:jc w:val="left"/>
-              <w:rPr>
-                <w:rFonts w:hint="default" w:ascii="Calibri" w:hAnsi="Calibri" w:cs="Calibri"/>
-                <w:sz w:val="20"/>
-                <w:szCs w:val="20"/>
-              </w:rPr>
-            </w:pPr>
-            <w:r>
-              <w:rPr>
-                <w:rFonts w:hint="default" w:ascii="Calibri" w:hAnsi="Calibri" w:eastAsia="SimSun" w:cs="Calibri"/>
-                <w:kern w:val="0"/>
-                <w:sz w:val="20"/>
-                <w:szCs w:val="20"/>
-                <w:lang w:val="en-US" w:eastAsia="zh-CN" w:bidi="ar"/>
-              </w:rPr>
-              <w:t>AcceptedCmp4</w:t>
-            </w:r>
-          </w:p>
-        </w:tc>
-        <w:tc>
-          <w:tcPr>
-            <w:tcW w:w="0" w:type="auto"/>
-            <w:tcBorders>
-              <w:top w:val="single" w:color="auto" w:sz="4" w:space="0"/>
-              <w:left w:val="single" w:color="auto" w:sz="4" w:space="0"/>
-              <w:bottom w:val="single" w:color="auto" w:sz="4" w:space="0"/>
-              <w:right w:val="single" w:color="auto" w:sz="4" w:space="0"/>
-            </w:tcBorders>
-            <w:shd w:val="clear" w:color="auto" w:fill="auto"/>
-            <w:vAlign w:val="center"/>
-          </w:tcPr>
-          <w:p>
-            <w:pPr>
-              <w:keepNext w:val="0"/>
-              <w:keepLines w:val="0"/>
-              <w:widowControl/>
-              <w:suppressLineNumbers w:val="0"/>
-              <w:jc w:val="left"/>
-              <w:rPr>
-                <w:rFonts w:hint="default" w:ascii="Calibri" w:hAnsi="Calibri" w:cs="Calibri"/>
-                <w:sz w:val="20"/>
-                <w:szCs w:val="20"/>
-              </w:rPr>
-            </w:pPr>
-            <w:r>
-              <w:rPr>
-                <w:rFonts w:hint="default" w:ascii="Calibri" w:hAnsi="Calibri" w:eastAsia="SimSun" w:cs="Calibri"/>
-                <w:kern w:val="0"/>
-                <w:sz w:val="20"/>
-                <w:szCs w:val="20"/>
-                <w:lang w:val="en-US" w:eastAsia="zh-CN" w:bidi="ar"/>
-              </w:rPr>
-              <w:t>int64</w:t>
-            </w:r>
-          </w:p>
-        </w:tc>
-        <w:tc>
-          <w:tcPr>
-            <w:tcW w:w="0" w:type="auto"/>
-            <w:tcBorders>
-              <w:top w:val="single" w:color="auto" w:sz="4" w:space="0"/>
-              <w:left w:val="single" w:color="auto" w:sz="4" w:space="0"/>
-              <w:bottom w:val="single" w:color="auto" w:sz="4" w:space="0"/>
-              <w:right w:val="single" w:color="auto" w:sz="4" w:space="0"/>
-            </w:tcBorders>
-            <w:shd w:val="clear" w:color="auto" w:fill="auto"/>
-            <w:vAlign w:val="center"/>
-          </w:tcPr>
-          <w:p>
-            <w:pPr>
-              <w:keepNext w:val="0"/>
-              <w:keepLines w:val="0"/>
-              <w:widowControl/>
-              <w:suppressLineNumbers w:val="0"/>
-              <w:jc w:val="left"/>
-              <w:rPr>
-                <w:rFonts w:hint="default" w:ascii="Calibri" w:hAnsi="Calibri" w:cs="Calibri"/>
-                <w:sz w:val="20"/>
-                <w:szCs w:val="20"/>
-              </w:rPr>
-            </w:pPr>
-            <w:r>
-              <w:rPr>
-                <w:rFonts w:hint="default" w:ascii="Calibri" w:hAnsi="Calibri" w:eastAsia="SimSun" w:cs="Calibri"/>
-                <w:kern w:val="0"/>
-                <w:sz w:val="20"/>
-                <w:szCs w:val="20"/>
-                <w:lang w:val="en-US" w:eastAsia="zh-CN" w:bidi="ar"/>
-              </w:rPr>
-              <w:t>AcceptedCmp5</w:t>
-            </w:r>
-          </w:p>
-        </w:tc>
-        <w:tc>
-          <w:tcPr>
-            <w:tcW w:w="0" w:type="auto"/>
-            <w:tcBorders>
-              <w:top w:val="single" w:color="auto" w:sz="4" w:space="0"/>
-              <w:left w:val="single" w:color="auto" w:sz="4" w:space="0"/>
-              <w:bottom w:val="single" w:color="auto" w:sz="4" w:space="0"/>
-              <w:right w:val="single" w:color="auto" w:sz="4" w:space="0"/>
-            </w:tcBorders>
-            <w:shd w:val="clear" w:color="auto" w:fill="auto"/>
-            <w:vAlign w:val="center"/>
-          </w:tcPr>
-          <w:p>
-            <w:pPr>
-              <w:keepNext w:val="0"/>
-              <w:keepLines w:val="0"/>
-              <w:widowControl/>
-              <w:suppressLineNumbers w:val="0"/>
-              <w:jc w:val="left"/>
-              <w:rPr>
-                <w:rFonts w:hint="default" w:ascii="Calibri" w:hAnsi="Calibri" w:cs="Calibri"/>
-                <w:sz w:val="20"/>
-                <w:szCs w:val="20"/>
-              </w:rPr>
-            </w:pPr>
-            <w:r>
-              <w:rPr>
-                <w:rFonts w:hint="default" w:ascii="Calibri" w:hAnsi="Calibri" w:eastAsia="SimSun" w:cs="Calibri"/>
-                <w:kern w:val="0"/>
-                <w:sz w:val="20"/>
-                <w:szCs w:val="20"/>
-                <w:lang w:val="en-US" w:eastAsia="zh-CN" w:bidi="ar"/>
-              </w:rPr>
-              <w:t>int64</w:t>
-            </w:r>
-          </w:p>
-        </w:tc>
-        <w:tc>
-          <w:tcPr>
-            <w:tcW w:w="0" w:type="auto"/>
-            <w:tcBorders>
-              <w:top w:val="single" w:color="auto" w:sz="4" w:space="0"/>
-              <w:left w:val="single" w:color="auto" w:sz="4" w:space="0"/>
-              <w:bottom w:val="single" w:color="auto" w:sz="4" w:space="0"/>
-              <w:right w:val="single" w:color="auto" w:sz="4" w:space="0"/>
-            </w:tcBorders>
-            <w:shd w:val="clear" w:color="auto" w:fill="auto"/>
-            <w:vAlign w:val="center"/>
-          </w:tcPr>
-          <w:p>
-            <w:pPr>
-              <w:keepNext w:val="0"/>
-              <w:keepLines w:val="0"/>
-              <w:widowControl/>
-              <w:suppressLineNumbers w:val="0"/>
-              <w:jc w:val="left"/>
-              <w:rPr>
-                <w:rFonts w:hint="default" w:ascii="Calibri" w:hAnsi="Calibri" w:cs="Calibri"/>
-                <w:sz w:val="20"/>
-                <w:szCs w:val="20"/>
-              </w:rPr>
-            </w:pPr>
-            <w:r>
-              <w:rPr>
-                <w:rFonts w:hint="default" w:ascii="Calibri" w:hAnsi="Calibri" w:eastAsia="SimSun" w:cs="Calibri"/>
-                <w:kern w:val="0"/>
-                <w:sz w:val="20"/>
-                <w:szCs w:val="20"/>
-                <w:lang w:val="en-US" w:eastAsia="zh-CN" w:bidi="ar"/>
-              </w:rPr>
-              <w:t>AcceptedCmp1</w:t>
-            </w:r>
-          </w:p>
-        </w:tc>
-        <w:tc>
-          <w:tcPr>
-            <w:tcW w:w="0" w:type="auto"/>
-            <w:tcBorders>
-              <w:top w:val="single" w:color="auto" w:sz="4" w:space="0"/>
-              <w:left w:val="single" w:color="auto" w:sz="4" w:space="0"/>
-              <w:bottom w:val="single" w:color="auto" w:sz="4" w:space="0"/>
-              <w:right w:val="single" w:color="auto" w:sz="4" w:space="0"/>
-            </w:tcBorders>
-            <w:shd w:val="clear" w:color="auto" w:fill="auto"/>
-            <w:vAlign w:val="center"/>
-          </w:tcPr>
-          <w:p>
-            <w:pPr>
-              <w:keepNext w:val="0"/>
-              <w:keepLines w:val="0"/>
-              <w:widowControl/>
-              <w:suppressLineNumbers w:val="0"/>
-              <w:jc w:val="left"/>
-              <w:rPr>
-                <w:rFonts w:hint="default" w:ascii="Calibri" w:hAnsi="Calibri" w:cs="Calibri"/>
-                <w:sz w:val="20"/>
-                <w:szCs w:val="20"/>
-              </w:rPr>
-            </w:pPr>
-            <w:r>
-              <w:rPr>
-                <w:rFonts w:hint="default" w:ascii="Calibri" w:hAnsi="Calibri" w:eastAsia="SimSun" w:cs="Calibri"/>
-                <w:kern w:val="0"/>
-                <w:sz w:val="20"/>
-                <w:szCs w:val="20"/>
-                <w:lang w:val="en-US" w:eastAsia="zh-CN" w:bidi="ar"/>
-              </w:rPr>
-              <w:t>int64</w:t>
-            </w:r>
-          </w:p>
-        </w:tc>
-      </w:tr>
-      <w:tr>
-        <w:tblPrEx>
-          <w:tblBorders>
-            <w:top w:val="none" w:color="auto" w:sz="0" w:space="0"/>
-            <w:left w:val="none" w:color="auto" w:sz="0" w:space="0"/>
-            <w:bottom w:val="none" w:color="auto" w:sz="0" w:space="0"/>
-            <w:right w:val="none" w:color="auto" w:sz="0" w:space="0"/>
-            <w:insideH w:val="none" w:color="auto" w:sz="0" w:space="0"/>
-            <w:insideV w:val="none" w:color="auto" w:sz="0" w:space="0"/>
-          </w:tblBorders>
-          <w:shd w:val="clear" w:color="auto" w:fill="auto"/>
-          <w:tblCellMar>
-            <w:top w:w="15" w:type="dxa"/>
-            <w:left w:w="15" w:type="dxa"/>
-            <w:bottom w:w="15" w:type="dxa"/>
-            <w:right w:w="15" w:type="dxa"/>
-          </w:tblCellMar>
-        </w:tblPrEx>
-        <w:trPr>
-          <w:tblCellSpacing w:w="15" w:type="dxa"/>
-        </w:trPr>
-        <w:tc>
-          <w:tcPr>
-            <w:tcW w:w="0" w:type="auto"/>
-            <w:tcBorders>
-              <w:top w:val="single" w:color="auto" w:sz="4" w:space="0"/>
-              <w:left w:val="single" w:color="auto" w:sz="4" w:space="0"/>
-              <w:bottom w:val="single" w:color="auto" w:sz="4" w:space="0"/>
-              <w:right w:val="single" w:color="auto" w:sz="4" w:space="0"/>
-            </w:tcBorders>
-            <w:shd w:val="clear" w:color="auto" w:fill="auto"/>
-            <w:vAlign w:val="center"/>
-          </w:tcPr>
-          <w:p>
-            <w:pPr>
-              <w:keepNext w:val="0"/>
-              <w:keepLines w:val="0"/>
-              <w:widowControl/>
-              <w:suppressLineNumbers w:val="0"/>
-              <w:jc w:val="left"/>
-              <w:rPr>
-                <w:rFonts w:hint="default" w:ascii="Calibri" w:hAnsi="Calibri" w:cs="Calibri"/>
-                <w:sz w:val="20"/>
-                <w:szCs w:val="20"/>
-              </w:rPr>
-            </w:pPr>
-            <w:r>
-              <w:rPr>
-                <w:rFonts w:hint="default" w:ascii="Calibri" w:hAnsi="Calibri" w:eastAsia="SimSun" w:cs="Calibri"/>
-                <w:kern w:val="0"/>
-                <w:sz w:val="20"/>
-                <w:szCs w:val="20"/>
-                <w:lang w:val="en-US" w:eastAsia="zh-CN" w:bidi="ar"/>
-              </w:rPr>
-              <w:t>AcceptedCmp2</w:t>
-            </w:r>
-          </w:p>
-        </w:tc>
-        <w:tc>
-          <w:tcPr>
-            <w:tcW w:w="0" w:type="auto"/>
-            <w:tcBorders>
-              <w:top w:val="single" w:color="auto" w:sz="4" w:space="0"/>
-              <w:left w:val="single" w:color="auto" w:sz="4" w:space="0"/>
-              <w:bottom w:val="single" w:color="auto" w:sz="4" w:space="0"/>
-              <w:right w:val="single" w:color="auto" w:sz="4" w:space="0"/>
-            </w:tcBorders>
-            <w:shd w:val="clear" w:color="auto" w:fill="auto"/>
-            <w:vAlign w:val="center"/>
-          </w:tcPr>
-          <w:p>
-            <w:pPr>
-              <w:keepNext w:val="0"/>
-              <w:keepLines w:val="0"/>
-              <w:widowControl/>
-              <w:suppressLineNumbers w:val="0"/>
-              <w:jc w:val="left"/>
-              <w:rPr>
-                <w:rFonts w:hint="default" w:ascii="Calibri" w:hAnsi="Calibri" w:cs="Calibri"/>
-                <w:sz w:val="20"/>
-                <w:szCs w:val="20"/>
-              </w:rPr>
-            </w:pPr>
-            <w:r>
-              <w:rPr>
-                <w:rFonts w:hint="default" w:ascii="Calibri" w:hAnsi="Calibri" w:eastAsia="SimSun" w:cs="Calibri"/>
-                <w:kern w:val="0"/>
-                <w:sz w:val="20"/>
-                <w:szCs w:val="20"/>
-                <w:lang w:val="en-US" w:eastAsia="zh-CN" w:bidi="ar"/>
-              </w:rPr>
-              <w:t>int64</w:t>
-            </w:r>
-          </w:p>
-        </w:tc>
-        <w:tc>
-          <w:tcPr>
-            <w:tcW w:w="0" w:type="auto"/>
-            <w:tcBorders>
-              <w:top w:val="single" w:color="auto" w:sz="4" w:space="0"/>
-              <w:left w:val="single" w:color="auto" w:sz="4" w:space="0"/>
-              <w:bottom w:val="single" w:color="auto" w:sz="4" w:space="0"/>
-              <w:right w:val="single" w:color="auto" w:sz="4" w:space="0"/>
-            </w:tcBorders>
-            <w:shd w:val="clear" w:color="auto" w:fill="auto"/>
-            <w:vAlign w:val="center"/>
-          </w:tcPr>
-          <w:p>
-            <w:pPr>
-              <w:keepNext w:val="0"/>
-              <w:keepLines w:val="0"/>
-              <w:widowControl/>
-              <w:suppressLineNumbers w:val="0"/>
-              <w:jc w:val="left"/>
-              <w:rPr>
-                <w:rFonts w:hint="default" w:ascii="Calibri" w:hAnsi="Calibri" w:cs="Calibri"/>
-                <w:sz w:val="20"/>
-                <w:szCs w:val="20"/>
-              </w:rPr>
-            </w:pPr>
-            <w:r>
-              <w:rPr>
-                <w:rFonts w:hint="default" w:ascii="Calibri" w:hAnsi="Calibri" w:eastAsia="SimSun" w:cs="Calibri"/>
-                <w:kern w:val="0"/>
-                <w:sz w:val="20"/>
-                <w:szCs w:val="20"/>
-                <w:lang w:val="en-US" w:eastAsia="zh-CN" w:bidi="ar"/>
-              </w:rPr>
-              <w:t>Response</w:t>
-            </w:r>
-          </w:p>
-        </w:tc>
-        <w:tc>
-          <w:tcPr>
-            <w:tcW w:w="0" w:type="auto"/>
-            <w:tcBorders>
-              <w:top w:val="single" w:color="auto" w:sz="4" w:space="0"/>
-              <w:left w:val="single" w:color="auto" w:sz="4" w:space="0"/>
-              <w:bottom w:val="single" w:color="auto" w:sz="4" w:space="0"/>
-              <w:right w:val="single" w:color="auto" w:sz="4" w:space="0"/>
-            </w:tcBorders>
-            <w:shd w:val="clear" w:color="auto" w:fill="auto"/>
-            <w:vAlign w:val="center"/>
-          </w:tcPr>
-          <w:p>
-            <w:pPr>
-              <w:keepNext w:val="0"/>
-              <w:keepLines w:val="0"/>
-              <w:widowControl/>
-              <w:suppressLineNumbers w:val="0"/>
-              <w:jc w:val="left"/>
-              <w:rPr>
-                <w:rFonts w:hint="default" w:ascii="Calibri" w:hAnsi="Calibri" w:cs="Calibri"/>
-                <w:sz w:val="20"/>
-                <w:szCs w:val="20"/>
-              </w:rPr>
-            </w:pPr>
-            <w:r>
-              <w:rPr>
-                <w:rFonts w:hint="default" w:ascii="Calibri" w:hAnsi="Calibri" w:eastAsia="SimSun" w:cs="Calibri"/>
-                <w:kern w:val="0"/>
-                <w:sz w:val="20"/>
-                <w:szCs w:val="20"/>
-                <w:lang w:val="en-US" w:eastAsia="zh-CN" w:bidi="ar"/>
-              </w:rPr>
-              <w:t>int64</w:t>
-            </w:r>
-          </w:p>
-        </w:tc>
-        <w:tc>
-          <w:tcPr>
-            <w:tcW w:w="0" w:type="auto"/>
-            <w:tcBorders>
-              <w:top w:val="single" w:color="auto" w:sz="4" w:space="0"/>
-              <w:left w:val="single" w:color="auto" w:sz="4" w:space="0"/>
-              <w:bottom w:val="single" w:color="auto" w:sz="4" w:space="0"/>
-              <w:right w:val="single" w:color="auto" w:sz="4" w:space="0"/>
-            </w:tcBorders>
-            <w:shd w:val="clear" w:color="auto" w:fill="auto"/>
-            <w:vAlign w:val="center"/>
-          </w:tcPr>
-          <w:p>
-            <w:pPr>
-              <w:keepNext w:val="0"/>
-              <w:keepLines w:val="0"/>
-              <w:widowControl/>
-              <w:suppressLineNumbers w:val="0"/>
-              <w:jc w:val="left"/>
-              <w:rPr>
-                <w:rFonts w:hint="default" w:ascii="Calibri" w:hAnsi="Calibri" w:cs="Calibri"/>
-                <w:sz w:val="20"/>
-                <w:szCs w:val="20"/>
-              </w:rPr>
-            </w:pPr>
-            <w:r>
-              <w:rPr>
-                <w:rFonts w:hint="default" w:ascii="Calibri" w:hAnsi="Calibri" w:eastAsia="SimSun" w:cs="Calibri"/>
-                <w:kern w:val="0"/>
-                <w:sz w:val="20"/>
-                <w:szCs w:val="20"/>
-                <w:lang w:val="en-US" w:eastAsia="zh-CN" w:bidi="ar"/>
-              </w:rPr>
-              <w:t>Complain</w:t>
-            </w:r>
-          </w:p>
-        </w:tc>
-        <w:tc>
-          <w:tcPr>
-            <w:tcW w:w="0" w:type="auto"/>
-            <w:tcBorders>
-              <w:top w:val="single" w:color="auto" w:sz="4" w:space="0"/>
-              <w:left w:val="single" w:color="auto" w:sz="4" w:space="0"/>
-              <w:bottom w:val="single" w:color="auto" w:sz="4" w:space="0"/>
-              <w:right w:val="single" w:color="auto" w:sz="4" w:space="0"/>
-            </w:tcBorders>
-            <w:shd w:val="clear" w:color="auto" w:fill="auto"/>
-            <w:vAlign w:val="center"/>
-          </w:tcPr>
-          <w:p>
-            <w:pPr>
-              <w:keepNext w:val="0"/>
-              <w:keepLines w:val="0"/>
-              <w:widowControl/>
-              <w:suppressLineNumbers w:val="0"/>
-              <w:jc w:val="left"/>
-              <w:rPr>
-                <w:rFonts w:hint="default" w:ascii="Calibri" w:hAnsi="Calibri" w:cs="Calibri"/>
-                <w:sz w:val="20"/>
-                <w:szCs w:val="20"/>
-              </w:rPr>
-            </w:pPr>
-            <w:r>
-              <w:rPr>
-                <w:rFonts w:hint="default" w:ascii="Calibri" w:hAnsi="Calibri" w:eastAsia="SimSun" w:cs="Calibri"/>
-                <w:kern w:val="0"/>
-                <w:sz w:val="20"/>
-                <w:szCs w:val="20"/>
-                <w:lang w:val="en-US" w:eastAsia="zh-CN" w:bidi="ar"/>
-              </w:rPr>
-              <w:t>int64</w:t>
-            </w:r>
-          </w:p>
-        </w:tc>
-      </w:tr>
-      <w:tr>
-        <w:tblPrEx>
-          <w:tblBorders>
-            <w:top w:val="none" w:color="auto" w:sz="0" w:space="0"/>
-            <w:left w:val="none" w:color="auto" w:sz="0" w:space="0"/>
-            <w:bottom w:val="none" w:color="auto" w:sz="0" w:space="0"/>
-            <w:right w:val="none" w:color="auto" w:sz="0" w:space="0"/>
-            <w:insideH w:val="none" w:color="auto" w:sz="0" w:space="0"/>
-            <w:insideV w:val="none" w:color="auto" w:sz="0" w:space="0"/>
-          </w:tblBorders>
-          <w:shd w:val="clear" w:color="auto" w:fill="auto"/>
           <w:tblCellMar>
             <w:top w:w="15" w:type="dxa"/>
             <w:left w:w="15" w:type="dxa"/>
@@ -6919,7 +6912,6 @@
             <w:insideH w:val="none" w:color="auto" w:sz="0" w:space="0"/>
             <w:insideV w:val="none" w:color="auto" w:sz="0" w:space="0"/>
           </w:tblBorders>
-          <w:shd w:val="clear" w:color="auto" w:fill="auto"/>
           <w:tblCellMar>
             <w:top w:w="15" w:type="dxa"/>
             <w:left w:w="15" w:type="dxa"/>
@@ -8873,8 +8865,6 @@
           <w:lang w:val="en-US"/>
         </w:rPr>
       </w:pPr>
-      <w:bookmarkStart w:id="0" w:name="_GoBack"/>
-      <w:bookmarkEnd w:id="0"/>
       <w:r>
         <w:rPr>
           <w:rFonts w:hint="default" w:ascii="Calibri" w:hAnsi="Calibri" w:cs="Calibri"/>
@@ -9787,6 +9777,12 @@
             <w:insideV w:val="none" w:color="auto" w:sz="0" w:space="0"/>
           </w:tblBorders>
           <w:shd w:val="clear" w:color="auto" w:fill="auto"/>
+          <w:tblCellMar>
+            <w:top w:w="15" w:type="dxa"/>
+            <w:left w:w="15" w:type="dxa"/>
+            <w:bottom w:w="15" w:type="dxa"/>
+            <w:right w:w="15" w:type="dxa"/>
+          </w:tblCellMar>
         </w:tblPrEx>
         <w:trPr>
           <w:tblCellSpacing w:w="15" w:type="dxa"/>
@@ -11374,7 +11370,6 @@
             <w:insideH w:val="none" w:color="auto" w:sz="0" w:space="0"/>
             <w:insideV w:val="none" w:color="auto" w:sz="0" w:space="0"/>
           </w:tblBorders>
-          <w:shd w:val="clear" w:color="auto" w:fill="auto"/>
           <w:tblCellMar>
             <w:top w:w="15" w:type="dxa"/>
             <w:left w:w="15" w:type="dxa"/>
@@ -11884,6 +11879,7 @@
             <w:insideH w:val="none" w:color="auto" w:sz="0" w:space="0"/>
             <w:insideV w:val="none" w:color="auto" w:sz="0" w:space="0"/>
           </w:tblBorders>
+          <w:shd w:val="clear" w:color="auto" w:fill="auto"/>
           <w:tblCellMar>
             <w:top w:w="15" w:type="dxa"/>
             <w:left w:w="15" w:type="dxa"/>
@@ -12223,7 +12219,6 @@
             <w:insideH w:val="none" w:color="auto" w:sz="0" w:space="0"/>
             <w:insideV w:val="none" w:color="auto" w:sz="0" w:space="0"/>
           </w:tblBorders>
-          <w:shd w:val="clear" w:color="auto" w:fill="auto"/>
           <w:tblCellMar>
             <w:top w:w="15" w:type="dxa"/>
             <w:left w:w="15" w:type="dxa"/>
@@ -12409,19 +12404,8 @@
           <w:lang w:val="en-US"/>
         </w:rPr>
       </w:pPr>
-    </w:p>
-    <w:p>
-      <w:pPr>
-        <w:rPr>
-          <w:rFonts w:hint="default" w:ascii="Calibri" w:hAnsi="Calibri" w:cs="Calibri"/>
-          <w:b/>
-          <w:bCs/>
-          <w:color w:val="2F5597" w:themeColor="accent5" w:themeShade="BF"/>
-          <w:sz w:val="24"/>
-          <w:szCs w:val="24"/>
-          <w:lang w:val="en-US"/>
-        </w:rPr>
-      </w:pPr>
+      <w:bookmarkStart w:id="0" w:name="_GoBack"/>
+      <w:bookmarkEnd w:id="0"/>
     </w:p>
     <w:p>
       <w:pPr>

</xml_diff>